<commit_message>
submitted with review corrections
</commit_message>
<xml_diff>
--- a/projects/smartcab/Report.docx
+++ b/projects/smartcab/Report.docx
@@ -1,6 +1,6 @@
 
 <file path=word/document.xml><?xml version="1.0" encoding="utf-8"?>
-<w:document xmlns:wpc="http://schemas.microsoft.com/office/word/2010/wordprocessingCanvas" xmlns:mc="http://schemas.openxmlformats.org/markup-compatibility/2006" xmlns:o="urn:schemas-microsoft-com:office:office" xmlns:r="http://schemas.openxmlformats.org/officeDocument/2006/relationships" xmlns:m="http://schemas.openxmlformats.org/officeDocument/2006/math" xmlns:v="urn:schemas-microsoft-com:vml" xmlns:wp14="http://schemas.microsoft.com/office/word/2010/wordprocessingDrawing" xmlns:wp="http://schemas.openxmlformats.org/drawingml/2006/wordprocessingDrawing" xmlns:w10="urn:schemas-microsoft-com:office:word" xmlns:w="http://schemas.openxmlformats.org/wordprocessingml/2006/main" xmlns:w14="http://schemas.microsoft.com/office/word/2010/wordml" xmlns:w15="http://schemas.microsoft.com/office/word/2012/wordml" xmlns:wpg="http://schemas.microsoft.com/office/word/2010/wordprocessingGroup" xmlns:wpi="http://schemas.microsoft.com/office/word/2010/wordprocessingInk" xmlns:wne="http://schemas.microsoft.com/office/word/2006/wordml" xmlns:wps="http://schemas.microsoft.com/office/word/2010/wordprocessingShape" mc:Ignorable="w14 w15 wp14">
+<w:document xmlns:wpc="http://schemas.microsoft.com/office/word/2010/wordprocessingCanvas" xmlns:mc="http://schemas.openxmlformats.org/markup-compatibility/2006" xmlns:o="urn:schemas-microsoft-com:office:office" xmlns:r="http://schemas.openxmlformats.org/officeDocument/2006/relationships" xmlns:m="http://schemas.openxmlformats.org/officeDocument/2006/math" xmlns:v="urn:schemas-microsoft-com:vml" xmlns:wp14="http://schemas.microsoft.com/office/word/2010/wordprocessingDrawing" xmlns:wp="http://schemas.openxmlformats.org/drawingml/2006/wordprocessingDrawing" xmlns:w10="urn:schemas-microsoft-com:office:word" xmlns:w="http://schemas.openxmlformats.org/wordprocessingml/2006/main" xmlns:w14="http://schemas.microsoft.com/office/word/2010/wordml" xmlns:wpg="http://schemas.microsoft.com/office/word/2010/wordprocessingGroup" xmlns:wpi="http://schemas.microsoft.com/office/word/2010/wordprocessingInk" xmlns:wne="http://schemas.microsoft.com/office/word/2006/wordml" xmlns:wps="http://schemas.microsoft.com/office/word/2010/wordprocessingShape" mc:Ignorable="w14 wp14">
   <w:body>
     <w:p>
       <w:pPr>
@@ -40,8 +40,16 @@
         <w:rPr>
           <w:lang w:val="en-US"/>
         </w:rPr>
-        <w:t xml:space="preserve"> Machine Learning Nanodegree</w:t>
-      </w:r>
+        <w:t xml:space="preserve"> Machine Learning </w:t>
+      </w:r>
+      <w:proofErr w:type="spellStart"/>
+      <w:r>
+        <w:rPr>
+          <w:lang w:val="en-US"/>
+        </w:rPr>
+        <w:t>Nanodegree</w:t>
+      </w:r>
+      <w:proofErr w:type="spellEnd"/>
     </w:p>
     <w:p>
       <w:pPr>
@@ -54,7 +62,7 @@
     </w:p>
     <w:p>
       <w:pPr>
-        <w:pStyle w:val="ListParagraph"/>
+        <w:pStyle w:val="PargrafodaLista"/>
         <w:rPr>
           <w:b/>
           <w:lang w:val="en-US"/>
@@ -63,7 +71,7 @@
     </w:p>
     <w:p>
       <w:pPr>
-        <w:pStyle w:val="ListParagraph"/>
+        <w:pStyle w:val="PargrafodaLista"/>
         <w:numPr>
           <w:ilvl w:val="0"/>
           <w:numId w:val="1"/>
@@ -113,7 +121,19 @@
         <w:rPr>
           <w:lang w:val="en-US"/>
         </w:rPr>
-        <w:t>world in a very erratic fashion. Also, we notice the rewards it gets when it performs some correct moves (2 points) at the intersections as well as the penalties it suffers when it violates some of the rules of world, in this case traffic rules (-</w:t>
+        <w:t>world in a very erratic fashion. Also, we notice the rewards it gets when it performs some correct moves (2</w:t>
+      </w:r>
+      <w:r>
+        <w:rPr>
+          <w:lang w:val="en-US"/>
+        </w:rPr>
+        <w:t>.0</w:t>
+      </w:r>
+      <w:r>
+        <w:rPr>
+          <w:lang w:val="en-US"/>
+        </w:rPr>
+        <w:t xml:space="preserve"> points) at the intersections as well as the penalties it suffers when it violates some of the rules of world, in this case traffic rules (-</w:t>
       </w:r>
       <w:r>
         <w:rPr>
@@ -137,7 +157,19 @@
         <w:rPr>
           <w:lang w:val="en-US"/>
         </w:rPr>
-        <w:t xml:space="preserve">. However, even moving in a random way, it does, eventually, get to the destination, and when it happens, we can see a larger reward (12). </w:t>
+        <w:t>. However, even moving in a random way, it does, eventually, get to the destination, and when it happens</w:t>
+      </w:r>
+      <w:r>
+        <w:rPr>
+          <w:lang w:val="en-US"/>
+        </w:rPr>
+        <w:t>, we can see a larger reward (10 points</w:t>
+      </w:r>
+      <w:r>
+        <w:rPr>
+          <w:lang w:val="en-US"/>
+        </w:rPr>
+        <w:t xml:space="preserve">). </w:t>
       </w:r>
       <w:r>
         <w:rPr>
@@ -155,7 +187,7 @@
     </w:p>
     <w:p>
       <w:pPr>
-        <w:pStyle w:val="ListParagraph"/>
+        <w:pStyle w:val="PargrafodaLista"/>
         <w:numPr>
           <w:ilvl w:val="0"/>
           <w:numId w:val="1"/>
@@ -519,6 +551,11 @@
       </w:r>
     </w:p>
     <w:p>
+      <w:pPr>
+        <w:rPr>
+          <w:lang w:val="en-US"/>
+        </w:rPr>
+      </w:pPr>
       <w:r>
         <w:rPr>
           <w:lang w:val="en-US"/>
@@ -594,7 +631,38 @@
         <w:t xml:space="preserve"> to represent</w:t>
       </w:r>
       <w:r>
-        <w:t xml:space="preserve"> a vadid state in the smartcab world</w:t>
+        <w:rPr>
+          <w:lang w:val="en-US"/>
+        </w:rPr>
+        <w:t xml:space="preserve"> a </w:t>
+      </w:r>
+      <w:proofErr w:type="spellStart"/>
+      <w:r>
+        <w:rPr>
+          <w:lang w:val="en-US"/>
+        </w:rPr>
+        <w:t>vadid</w:t>
+      </w:r>
+      <w:proofErr w:type="spellEnd"/>
+      <w:r>
+        <w:rPr>
+          <w:lang w:val="en-US"/>
+        </w:rPr>
+        <w:t xml:space="preserve"> state in the </w:t>
+      </w:r>
+      <w:proofErr w:type="spellStart"/>
+      <w:r>
+        <w:rPr>
+          <w:lang w:val="en-US"/>
+        </w:rPr>
+        <w:t>smartcab</w:t>
+      </w:r>
+      <w:proofErr w:type="spellEnd"/>
+      <w:r>
+        <w:rPr>
+          <w:lang w:val="en-US"/>
+        </w:rPr>
+        <w:t xml:space="preserve"> world</w:t>
       </w:r>
       <w:r>
         <w:rPr>
@@ -706,6 +774,9 @@
         <w:t xml:space="preserve">. </w:t>
       </w:r>
       <w:r>
+        <w:rPr>
+          <w:lang w:val="en-US"/>
+        </w:rPr>
         <w:t xml:space="preserve">On the other hand, the semaphore indication makes a more general state because at each intersection the agent might face either a green or red light, so this kind of state makes the agent generalizes better over the world. </w:t>
       </w:r>
     </w:p>
@@ -834,7 +905,7 @@
     </w:p>
     <w:p>
       <w:pPr>
-        <w:pStyle w:val="ListParagraph"/>
+        <w:pStyle w:val="PargrafodaLista"/>
         <w:numPr>
           <w:ilvl w:val="0"/>
           <w:numId w:val="1"/>
@@ -1413,7 +1484,7 @@
     </w:p>
     <w:p>
       <w:pPr>
-        <w:pStyle w:val="ListParagraph"/>
+        <w:pStyle w:val="PargrafodaLista"/>
         <w:numPr>
           <w:ilvl w:val="0"/>
           <w:numId w:val="1"/>
@@ -2477,13 +2548,19 @@
         <w:rPr>
           <w:lang w:val="en-US"/>
         </w:rPr>
-        <w:t>discount factor. As demonstrated in the table b</w:t>
-      </w:r>
-      <w:r>
-        <w:rPr>
-          <w:lang w:val="en-US"/>
-        </w:rPr>
-        <w:t>elow, the results are very good. Additional information such as the</w:t>
+        <w:t xml:space="preserve">discount factor. </w:t>
+      </w:r>
+      <w:r>
+        <w:rPr>
+          <w:lang w:val="en-US"/>
+        </w:rPr>
+        <w:t>The policy algorithm along with the results of its implementation is shown below</w:t>
+      </w:r>
+      <w:r>
+        <w:rPr>
+          <w:lang w:val="en-US"/>
+        </w:rPr>
+        <w:t>. Additional information such as the</w:t>
       </w:r>
       <w:r>
         <w:rPr>
@@ -2502,11 +2579,265 @@
           <w:lang w:val="en-US"/>
         </w:rPr>
         <w:t xml:space="preserve">. </w:t>
+      </w:r>
+    </w:p>
+    <w:p>
+      <w:pPr>
+        <w:pStyle w:val="PargrafodaLista"/>
+        <w:numPr>
+          <w:ilvl w:val="0"/>
+          <w:numId w:val="2"/>
+        </w:numPr>
+        <w:jc w:val="both"/>
+        <w:rPr>
+          <w:rFonts w:ascii="Courier New" w:hAnsi="Courier New" w:cs="Courier New"/>
+          <w:i/>
+          <w:sz w:val="20"/>
+          <w:szCs w:val="20"/>
+          <w:lang w:val="en-US"/>
+        </w:rPr>
+      </w:pPr>
+      <w:r>
+        <w:rPr>
+          <w:rFonts w:ascii="Courier New" w:hAnsi="Courier New" w:cs="Courier New"/>
+          <w:i/>
+          <w:sz w:val="20"/>
+          <w:szCs w:val="20"/>
+          <w:lang w:val="en-US"/>
+        </w:rPr>
+        <w:t xml:space="preserve">For each </w:t>
+      </w:r>
+      <w:proofErr w:type="spellStart"/>
+      <w:r>
+        <w:rPr>
+          <w:rFonts w:ascii="Courier New" w:hAnsi="Courier New" w:cs="Courier New"/>
+          <w:i/>
+          <w:sz w:val="20"/>
+          <w:szCs w:val="20"/>
+          <w:lang w:val="en-US"/>
+        </w:rPr>
+        <w:t xml:space="preserve">state </w:t>
+      </w:r>
+      <w:r>
+        <w:rPr>
+          <w:rFonts w:ascii="Courier New" w:hAnsi="Courier New" w:cs="Courier New"/>
+          <w:b/>
+          <w:i/>
+          <w:sz w:val="20"/>
+          <w:szCs w:val="20"/>
+          <w:lang w:val="en-US"/>
+        </w:rPr>
+        <w:t>s</w:t>
+      </w:r>
+      <w:proofErr w:type="spellEnd"/>
+      <w:r>
+        <w:rPr>
+          <w:rFonts w:ascii="Courier New" w:hAnsi="Courier New" w:cs="Courier New"/>
+          <w:i/>
+          <w:sz w:val="20"/>
+          <w:szCs w:val="20"/>
+          <w:lang w:val="en-US"/>
+        </w:rPr>
+        <w:t xml:space="preserve"> take the best action </w:t>
+      </w:r>
+      <w:r>
+        <w:rPr>
+          <w:rFonts w:ascii="Courier New" w:hAnsi="Courier New" w:cs="Courier New"/>
+          <w:b/>
+          <w:i/>
+          <w:sz w:val="20"/>
+          <w:szCs w:val="20"/>
+          <w:lang w:val="en-US"/>
+        </w:rPr>
+        <w:t>a</w:t>
+      </w:r>
+      <w:r>
+        <w:rPr>
+          <w:rFonts w:ascii="Courier New" w:hAnsi="Courier New" w:cs="Courier New"/>
+          <w:i/>
+          <w:sz w:val="20"/>
+          <w:szCs w:val="20"/>
+          <w:lang w:val="en-US"/>
+        </w:rPr>
+        <w:t xml:space="preserve"> from the </w:t>
+      </w:r>
+      <w:proofErr w:type="spellStart"/>
+      <w:r>
+        <w:rPr>
+          <w:rFonts w:ascii="Courier New" w:hAnsi="Courier New" w:cs="Courier New"/>
+          <w:i/>
+          <w:sz w:val="20"/>
+          <w:szCs w:val="20"/>
+          <w:lang w:val="en-US"/>
+        </w:rPr>
+        <w:t>QTable</w:t>
+      </w:r>
+      <w:proofErr w:type="spellEnd"/>
+    </w:p>
+    <w:p>
+      <w:pPr>
+        <w:pStyle w:val="PargrafodaLista"/>
+        <w:numPr>
+          <w:ilvl w:val="0"/>
+          <w:numId w:val="2"/>
+        </w:numPr>
+        <w:jc w:val="both"/>
+        <w:rPr>
+          <w:rFonts w:ascii="Courier New" w:hAnsi="Courier New" w:cs="Courier New"/>
+          <w:i/>
+          <w:sz w:val="20"/>
+          <w:szCs w:val="20"/>
+          <w:lang w:val="en-US"/>
+        </w:rPr>
+      </w:pPr>
+      <w:r>
+        <w:rPr>
+          <w:rFonts w:ascii="Courier New" w:hAnsi="Courier New" w:cs="Courier New"/>
+          <w:i/>
+          <w:sz w:val="20"/>
+          <w:szCs w:val="20"/>
+          <w:lang w:val="en-US"/>
+        </w:rPr>
+        <w:t xml:space="preserve">If action </w:t>
+      </w:r>
+      <w:r>
+        <w:rPr>
+          <w:rFonts w:ascii="Courier New" w:hAnsi="Courier New" w:cs="Courier New"/>
+          <w:b/>
+          <w:i/>
+          <w:sz w:val="20"/>
+          <w:szCs w:val="20"/>
+          <w:lang w:val="en-US"/>
+        </w:rPr>
+        <w:t xml:space="preserve">a </w:t>
+      </w:r>
+      <w:r>
+        <w:rPr>
+          <w:rFonts w:ascii="Courier New" w:hAnsi="Courier New" w:cs="Courier New"/>
+          <w:i/>
+          <w:sz w:val="20"/>
+          <w:szCs w:val="20"/>
+          <w:lang w:val="en-US"/>
+        </w:rPr>
+        <w:t>is not unique:</w:t>
+      </w:r>
+    </w:p>
+    <w:p>
+      <w:pPr>
+        <w:pStyle w:val="PargrafodaLista"/>
+        <w:numPr>
+          <w:ilvl w:val="1"/>
+          <w:numId w:val="2"/>
+        </w:numPr>
+        <w:jc w:val="both"/>
+        <w:rPr>
+          <w:rFonts w:ascii="Courier New" w:hAnsi="Courier New" w:cs="Courier New"/>
+          <w:i/>
+          <w:sz w:val="20"/>
+          <w:szCs w:val="20"/>
+          <w:lang w:val="en-US"/>
+        </w:rPr>
+      </w:pPr>
+      <w:r>
+        <w:rPr>
+          <w:rFonts w:ascii="Courier New" w:hAnsi="Courier New" w:cs="Courier New"/>
+          <w:i/>
+          <w:sz w:val="20"/>
+          <w:szCs w:val="20"/>
+          <w:lang w:val="en-US"/>
+        </w:rPr>
+        <w:t xml:space="preserve">Take the </w:t>
+      </w:r>
+      <w:r>
+        <w:rPr>
+          <w:rFonts w:ascii="Courier New" w:hAnsi="Courier New" w:cs="Courier New"/>
+          <w:b/>
+          <w:i/>
+          <w:sz w:val="20"/>
+          <w:szCs w:val="20"/>
+          <w:lang w:val="en-US"/>
+        </w:rPr>
+        <w:t>forward</w:t>
+      </w:r>
+      <w:r>
+        <w:rPr>
+          <w:rFonts w:ascii="Courier New" w:hAnsi="Courier New" w:cs="Courier New"/>
+          <w:i/>
+          <w:sz w:val="20"/>
+          <w:szCs w:val="20"/>
+          <w:lang w:val="en-US"/>
+        </w:rPr>
+        <w:t xml:space="preserve"> action</w:t>
+      </w:r>
+    </w:p>
+    <w:p>
+      <w:pPr>
+        <w:pStyle w:val="PargrafodaLista"/>
+        <w:numPr>
+          <w:ilvl w:val="0"/>
+          <w:numId w:val="2"/>
+        </w:numPr>
+        <w:jc w:val="both"/>
+        <w:rPr>
+          <w:rFonts w:ascii="Courier New" w:hAnsi="Courier New" w:cs="Courier New"/>
+          <w:i/>
+          <w:sz w:val="20"/>
+          <w:szCs w:val="20"/>
+          <w:lang w:val="en-US"/>
+        </w:rPr>
+      </w:pPr>
+      <w:r>
+        <w:rPr>
+          <w:rFonts w:ascii="Courier New" w:hAnsi="Courier New" w:cs="Courier New"/>
+          <w:i/>
+          <w:sz w:val="20"/>
+          <w:szCs w:val="20"/>
+          <w:lang w:val="en-US"/>
+        </w:rPr>
+        <w:t>Else:</w:t>
+      </w:r>
+    </w:p>
+    <w:p>
+      <w:pPr>
+        <w:pStyle w:val="PargrafodaLista"/>
+        <w:numPr>
+          <w:ilvl w:val="1"/>
+          <w:numId w:val="2"/>
+        </w:numPr>
+        <w:jc w:val="both"/>
+        <w:rPr>
+          <w:rFonts w:ascii="Courier New" w:hAnsi="Courier New" w:cs="Courier New"/>
+          <w:i/>
+          <w:sz w:val="20"/>
+          <w:szCs w:val="20"/>
+          <w:lang w:val="en-US"/>
+        </w:rPr>
+      </w:pPr>
+      <w:r>
+        <w:rPr>
+          <w:rFonts w:ascii="Courier New" w:hAnsi="Courier New" w:cs="Courier New"/>
+          <w:i/>
+          <w:sz w:val="20"/>
+          <w:szCs w:val="20"/>
+          <w:lang w:val="en-US"/>
+        </w:rPr>
+        <w:t xml:space="preserve">Take the best action </w:t>
+      </w:r>
+      <w:r>
+        <w:rPr>
+          <w:rFonts w:ascii="Courier New" w:hAnsi="Courier New" w:cs="Courier New"/>
+          <w:b/>
+          <w:i/>
+          <w:sz w:val="20"/>
+          <w:szCs w:val="20"/>
+          <w:lang w:val="en-US"/>
+        </w:rPr>
+        <w:t>a</w:t>
       </w:r>
     </w:p>
     <w:tbl>
       <w:tblPr>
-        <w:tblStyle w:val="GridTable3-Accent1"/>
+        <w:tblStyle w:val="GridTable3Accent1"/>
         <w:tblW w:w="0" w:type="auto"/>
         <w:jc w:val="center"/>
         <w:tblLook w:val="04A0" w:firstRow="1" w:lastRow="0" w:firstColumn="1" w:lastColumn="0" w:noHBand="0" w:noVBand="1"/>
@@ -3768,6 +4099,7 @@
           <w:rFonts w:eastAsiaTheme="minorEastAsia"/>
           <w:lang w:val="en-US"/>
         </w:rPr>
+        <w:lastRenderedPageBreak/>
         <w:t xml:space="preserve">In order to make the best decisions at each time step, the random policy used by the agent was firstly changed to a policy that always picked up the best value from the </w:t>
       </w:r>
       <w:proofErr w:type="spellStart"/>
@@ -3784,29 +4116,7 @@
           <w:rFonts w:eastAsiaTheme="minorEastAsia"/>
           <w:lang w:val="en-US"/>
         </w:rPr>
-        <w:t xml:space="preserve">. However, as mentioned in the question 3, this approach showed some limitations mainly with the exploration/exploitation dilemma. Basically, in order to use what it has learned, the agent must first explore the environment, and that is </w:t>
-      </w:r>
-      <w:r>
-        <w:rPr>
-          <w:rFonts w:eastAsiaTheme="minorEastAsia"/>
-          <w:lang w:val="en-US"/>
-        </w:rPr>
-        <w:lastRenderedPageBreak/>
-        <w:t xml:space="preserve">the key point added to the new current policy. </w:t>
-      </w:r>
-      <w:r>
-        <w:rPr>
-          <w:rFonts w:eastAsiaTheme="minorEastAsia"/>
-          <w:lang w:val="en-US"/>
-        </w:rPr>
-        <w:t>In this new approach, a</w:t>
-      </w:r>
-      <w:r>
-        <w:rPr>
-          <w:rFonts w:eastAsiaTheme="minorEastAsia"/>
-          <w:lang w:val="en-US"/>
-        </w:rPr>
-        <w:t xml:space="preserve">t each time-step, the agent will ask the </w:t>
+        <w:t xml:space="preserve">. However, as mentioned in the question 3, this approach showed some limitations mainly with the exploration/exploitation dilemma. Basically, in order to use what it has learned, the agent must first explore the environment, and that is the key point added to the new current policy. In this new approach, at each time-step, the agent will ask the </w:t>
       </w:r>
       <w:proofErr w:type="spellStart"/>
       <w:r>
@@ -3838,21 +4148,21 @@
           <w:rFonts w:eastAsiaTheme="minorEastAsia"/>
           <w:lang w:val="en-US"/>
         </w:rPr>
-        <w:t xml:space="preserve"> might actually have more than one optimum actions to deliver, and now we have to deal with the problem of breaking these ties in the best way possible. From my experiments, I found the best I could do</w:t>
-      </w:r>
-      <w:r>
-        <w:rPr>
-          <w:rFonts w:eastAsiaTheme="minorEastAsia"/>
-          <w:lang w:val="en-US"/>
-        </w:rPr>
-        <w:t xml:space="preserve"> at this point</w:t>
-      </w:r>
-      <w:r>
-        <w:rPr>
-          <w:rFonts w:eastAsiaTheme="minorEastAsia"/>
-          <w:lang w:val="en-US"/>
-        </w:rPr>
-        <w:t xml:space="preserve"> would be simply to add more exploration (take some random action), still, in some cases, we might do not know which is the best action to take but we might possibly know that some specific action(s) should not be taken at all. Based on the reasoning, when the </w:t>
+        <w:t xml:space="preserve"> might actually have more than one optimum actions to deliver, and now we have to deal with the problem of breaking these ties in the best way possible. From my experiments, I found the best I could do at this point would be simply to add more exploration (take some random action), still, in some cases, we might do not know which is the</w:t>
+      </w:r>
+      <w:r>
+        <w:rPr>
+          <w:rFonts w:eastAsiaTheme="minorEastAsia"/>
+          <w:lang w:val="en-US"/>
+        </w:rPr>
+        <w:t xml:space="preserve"> best action to take but we may</w:t>
+      </w:r>
+      <w:r>
+        <w:rPr>
+          <w:rFonts w:eastAsiaTheme="minorEastAsia"/>
+          <w:lang w:val="en-US"/>
+        </w:rPr>
+        <w:t xml:space="preserve"> possibly know that some specific action(s) should not be taken at all. Based on the reasoning, when the </w:t>
       </w:r>
       <w:proofErr w:type="spellStart"/>
       <w:r>
@@ -3868,7 +4178,443 @@
           <w:rFonts w:eastAsiaTheme="minorEastAsia"/>
           <w:lang w:val="en-US"/>
         </w:rPr>
-        <w:t xml:space="preserve"> returns more than one best action, the agent will select randomly, only among these possible actions, the best one to take excluding the None action since this action does not add valuable information to the agent.  </w:t>
+        <w:t xml:space="preserve"> returns more than one best action, the agent will select randomly, only among these possible actions, the best one to take excluding the None action since this action does not add valuable information to the agent.</w:t>
+      </w:r>
+      <w:r>
+        <w:rPr>
+          <w:rFonts w:eastAsiaTheme="minorEastAsia"/>
+          <w:lang w:val="en-US"/>
+        </w:rPr>
+        <w:t xml:space="preserve"> The policy follows as:</w:t>
+      </w:r>
+    </w:p>
+    <w:p>
+      <w:pPr>
+        <w:pStyle w:val="PargrafodaLista"/>
+        <w:numPr>
+          <w:ilvl w:val="0"/>
+          <w:numId w:val="2"/>
+        </w:numPr>
+        <w:jc w:val="both"/>
+        <w:rPr>
+          <w:rFonts w:ascii="Courier New" w:hAnsi="Courier New" w:cs="Courier New"/>
+          <w:i/>
+          <w:sz w:val="20"/>
+          <w:szCs w:val="18"/>
+          <w:lang w:val="en-US"/>
+        </w:rPr>
+      </w:pPr>
+      <w:r>
+        <w:rPr>
+          <w:rFonts w:ascii="Courier New" w:hAnsi="Courier New" w:cs="Courier New"/>
+          <w:i/>
+          <w:sz w:val="20"/>
+          <w:szCs w:val="18"/>
+          <w:lang w:val="en-US"/>
+        </w:rPr>
+        <w:t xml:space="preserve">For each </w:t>
+      </w:r>
+      <w:proofErr w:type="spellStart"/>
+      <w:r>
+        <w:rPr>
+          <w:rFonts w:ascii="Courier New" w:hAnsi="Courier New" w:cs="Courier New"/>
+          <w:i/>
+          <w:sz w:val="20"/>
+          <w:szCs w:val="18"/>
+          <w:lang w:val="en-US"/>
+        </w:rPr>
+        <w:t xml:space="preserve">state </w:t>
+      </w:r>
+      <w:r>
+        <w:rPr>
+          <w:rFonts w:ascii="Courier New" w:hAnsi="Courier New" w:cs="Courier New"/>
+          <w:b/>
+          <w:i/>
+          <w:sz w:val="20"/>
+          <w:szCs w:val="18"/>
+          <w:lang w:val="en-US"/>
+        </w:rPr>
+        <w:t>s</w:t>
+      </w:r>
+      <w:proofErr w:type="spellEnd"/>
+      <w:r>
+        <w:rPr>
+          <w:rFonts w:ascii="Courier New" w:hAnsi="Courier New" w:cs="Courier New"/>
+          <w:i/>
+          <w:sz w:val="20"/>
+          <w:szCs w:val="18"/>
+          <w:lang w:val="en-US"/>
+        </w:rPr>
+        <w:t xml:space="preserve"> take the best action </w:t>
+      </w:r>
+      <w:r>
+        <w:rPr>
+          <w:rFonts w:ascii="Courier New" w:hAnsi="Courier New" w:cs="Courier New"/>
+          <w:b/>
+          <w:i/>
+          <w:sz w:val="20"/>
+          <w:szCs w:val="18"/>
+          <w:lang w:val="en-US"/>
+        </w:rPr>
+        <w:t>a</w:t>
+      </w:r>
+      <w:r>
+        <w:rPr>
+          <w:rFonts w:ascii="Courier New" w:hAnsi="Courier New" w:cs="Courier New"/>
+          <w:i/>
+          <w:sz w:val="20"/>
+          <w:szCs w:val="18"/>
+          <w:lang w:val="en-US"/>
+        </w:rPr>
+        <w:t xml:space="preserve"> from the </w:t>
+      </w:r>
+      <w:proofErr w:type="spellStart"/>
+      <w:r>
+        <w:rPr>
+          <w:rFonts w:ascii="Courier New" w:hAnsi="Courier New" w:cs="Courier New"/>
+          <w:i/>
+          <w:sz w:val="20"/>
+          <w:szCs w:val="18"/>
+          <w:lang w:val="en-US"/>
+        </w:rPr>
+        <w:t>QTable</w:t>
+      </w:r>
+      <w:proofErr w:type="spellEnd"/>
+    </w:p>
+    <w:p>
+      <w:pPr>
+        <w:pStyle w:val="PargrafodaLista"/>
+        <w:numPr>
+          <w:ilvl w:val="0"/>
+          <w:numId w:val="2"/>
+        </w:numPr>
+        <w:jc w:val="both"/>
+        <w:rPr>
+          <w:rFonts w:ascii="Courier New" w:hAnsi="Courier New" w:cs="Courier New"/>
+          <w:i/>
+          <w:sz w:val="20"/>
+          <w:szCs w:val="18"/>
+          <w:lang w:val="en-US"/>
+        </w:rPr>
+      </w:pPr>
+      <w:r>
+        <w:rPr>
+          <w:rFonts w:ascii="Courier New" w:hAnsi="Courier New" w:cs="Courier New"/>
+          <w:i/>
+          <w:sz w:val="20"/>
+          <w:szCs w:val="18"/>
+          <w:lang w:val="en-US"/>
+        </w:rPr>
+        <w:t>With probability (1</w:t>
+      </w:r>
+      <w:r>
+        <w:rPr>
+          <w:rFonts w:ascii="Courier New" w:hAnsi="Courier New" w:cs="Courier New"/>
+          <w:i/>
+          <w:sz w:val="20"/>
+          <w:szCs w:val="18"/>
+          <w:lang w:val="en-US"/>
+        </w:rPr>
+        <w:t xml:space="preserve"> </w:t>
+      </w:r>
+      <w:r>
+        <w:rPr>
+          <w:rFonts w:ascii="Courier New" w:hAnsi="Courier New" w:cs="Courier New"/>
+          <w:i/>
+          <w:sz w:val="20"/>
+          <w:szCs w:val="18"/>
+          <w:lang w:val="en-US"/>
+        </w:rPr>
+        <w:t>-</w:t>
+      </w:r>
+      <w:r>
+        <w:rPr>
+          <w:rFonts w:ascii="Courier New" w:eastAsiaTheme="minorEastAsia" w:hAnsi="Courier New" w:cs="Courier New"/>
+          <w:b/>
+          <w:i/>
+          <w:sz w:val="20"/>
+          <w:lang w:val="en-US"/>
+        </w:rPr>
+        <w:t xml:space="preserve"> </w:t>
+      </w:r>
+      <w:r>
+        <w:rPr>
+          <w:rFonts w:ascii="Courier New" w:eastAsiaTheme="minorEastAsia" w:hAnsi="Courier New" w:cs="Courier New"/>
+          <w:b/>
+          <w:i/>
+          <w:sz w:val="20"/>
+          <w:lang w:val="en-US"/>
+        </w:rPr>
+        <w:t>ε</w:t>
+      </w:r>
+      <w:r>
+        <w:rPr>
+          <w:rFonts w:ascii="Courier New" w:eastAsiaTheme="minorEastAsia" w:hAnsi="Courier New" w:cs="Courier New"/>
+          <w:b/>
+          <w:i/>
+          <w:sz w:val="20"/>
+          <w:lang w:val="en-US"/>
+        </w:rPr>
+        <w:t>)</w:t>
+      </w:r>
+    </w:p>
+    <w:p>
+      <w:pPr>
+        <w:pStyle w:val="PargrafodaLista"/>
+        <w:numPr>
+          <w:ilvl w:val="1"/>
+          <w:numId w:val="2"/>
+        </w:numPr>
+        <w:jc w:val="both"/>
+        <w:rPr>
+          <w:rFonts w:ascii="Courier New" w:hAnsi="Courier New" w:cs="Courier New"/>
+          <w:i/>
+          <w:sz w:val="20"/>
+          <w:szCs w:val="18"/>
+          <w:lang w:val="en-US"/>
+        </w:rPr>
+      </w:pPr>
+      <w:r>
+        <w:rPr>
+          <w:rFonts w:ascii="Courier New" w:hAnsi="Courier New" w:cs="Courier New"/>
+          <w:i/>
+          <w:sz w:val="20"/>
+          <w:szCs w:val="18"/>
+          <w:lang w:val="en-US"/>
+        </w:rPr>
+        <w:t>If</w:t>
+      </w:r>
+      <w:r>
+        <w:rPr>
+          <w:rFonts w:ascii="Courier New" w:hAnsi="Courier New" w:cs="Courier New"/>
+          <w:i/>
+          <w:sz w:val="20"/>
+          <w:szCs w:val="18"/>
+          <w:lang w:val="en-US"/>
+        </w:rPr>
+        <w:t xml:space="preserve"> action</w:t>
+      </w:r>
+      <w:r>
+        <w:rPr>
+          <w:rFonts w:ascii="Courier New" w:hAnsi="Courier New" w:cs="Courier New"/>
+          <w:i/>
+          <w:sz w:val="20"/>
+          <w:szCs w:val="18"/>
+          <w:lang w:val="en-US"/>
+        </w:rPr>
+        <w:t xml:space="preserve"> </w:t>
+      </w:r>
+      <w:r>
+        <w:rPr>
+          <w:rFonts w:ascii="Courier New" w:hAnsi="Courier New" w:cs="Courier New"/>
+          <w:b/>
+          <w:i/>
+          <w:sz w:val="20"/>
+          <w:szCs w:val="18"/>
+          <w:lang w:val="en-US"/>
+        </w:rPr>
+        <w:t xml:space="preserve">a </w:t>
+      </w:r>
+      <w:r>
+        <w:rPr>
+          <w:rFonts w:ascii="Courier New" w:hAnsi="Courier New" w:cs="Courier New"/>
+          <w:i/>
+          <w:sz w:val="20"/>
+          <w:szCs w:val="18"/>
+          <w:lang w:val="en-US"/>
+        </w:rPr>
+        <w:t>is not unique:</w:t>
+      </w:r>
+    </w:p>
+    <w:p>
+      <w:pPr>
+        <w:pStyle w:val="PargrafodaLista"/>
+        <w:numPr>
+          <w:ilvl w:val="2"/>
+          <w:numId w:val="2"/>
+        </w:numPr>
+        <w:jc w:val="both"/>
+        <w:rPr>
+          <w:rFonts w:ascii="Courier New" w:hAnsi="Courier New" w:cs="Courier New"/>
+          <w:i/>
+          <w:sz w:val="20"/>
+          <w:szCs w:val="18"/>
+          <w:lang w:val="en-US"/>
+        </w:rPr>
+      </w:pPr>
+      <w:r>
+        <w:rPr>
+          <w:rFonts w:ascii="Courier New" w:hAnsi="Courier New" w:cs="Courier New"/>
+          <w:i/>
+          <w:sz w:val="20"/>
+          <w:szCs w:val="18"/>
+          <w:lang w:val="en-US"/>
+        </w:rPr>
+        <w:t xml:space="preserve">At random choose one of the action candidates (excluding the </w:t>
+      </w:r>
+      <w:r>
+        <w:rPr>
+          <w:rFonts w:ascii="Courier New" w:hAnsi="Courier New" w:cs="Courier New"/>
+          <w:b/>
+          <w:i/>
+          <w:sz w:val="20"/>
+          <w:szCs w:val="18"/>
+          <w:lang w:val="en-US"/>
+        </w:rPr>
+        <w:t>None</w:t>
+      </w:r>
+      <w:r>
+        <w:rPr>
+          <w:rFonts w:ascii="Courier New" w:hAnsi="Courier New" w:cs="Courier New"/>
+          <w:i/>
+          <w:sz w:val="20"/>
+          <w:szCs w:val="18"/>
+          <w:lang w:val="en-US"/>
+        </w:rPr>
+        <w:t xml:space="preserve"> action)</w:t>
+      </w:r>
+    </w:p>
+    <w:p>
+      <w:pPr>
+        <w:pStyle w:val="PargrafodaLista"/>
+        <w:numPr>
+          <w:ilvl w:val="1"/>
+          <w:numId w:val="2"/>
+        </w:numPr>
+        <w:jc w:val="both"/>
+        <w:rPr>
+          <w:rFonts w:ascii="Courier New" w:hAnsi="Courier New" w:cs="Courier New"/>
+          <w:i/>
+          <w:sz w:val="20"/>
+          <w:szCs w:val="18"/>
+          <w:lang w:val="en-US"/>
+        </w:rPr>
+      </w:pPr>
+      <w:r>
+        <w:rPr>
+          <w:rFonts w:ascii="Courier New" w:hAnsi="Courier New" w:cs="Courier New"/>
+          <w:i/>
+          <w:sz w:val="20"/>
+          <w:szCs w:val="18"/>
+          <w:lang w:val="en-US"/>
+        </w:rPr>
+        <w:t>Else:</w:t>
+      </w:r>
+    </w:p>
+    <w:p>
+      <w:pPr>
+        <w:pStyle w:val="PargrafodaLista"/>
+        <w:numPr>
+          <w:ilvl w:val="2"/>
+          <w:numId w:val="2"/>
+        </w:numPr>
+        <w:jc w:val="both"/>
+        <w:rPr>
+          <w:rFonts w:ascii="Courier New" w:hAnsi="Courier New" w:cs="Courier New"/>
+          <w:i/>
+          <w:sz w:val="20"/>
+          <w:szCs w:val="18"/>
+          <w:lang w:val="en-US"/>
+        </w:rPr>
+      </w:pPr>
+      <w:r>
+        <w:rPr>
+          <w:rFonts w:ascii="Courier New" w:hAnsi="Courier New" w:cs="Courier New"/>
+          <w:i/>
+          <w:sz w:val="20"/>
+          <w:szCs w:val="18"/>
+          <w:lang w:val="en-US"/>
+        </w:rPr>
+        <w:t xml:space="preserve">Take the best action </w:t>
+      </w:r>
+      <w:r>
+        <w:rPr>
+          <w:rFonts w:ascii="Courier New" w:hAnsi="Courier New" w:cs="Courier New"/>
+          <w:b/>
+          <w:i/>
+          <w:sz w:val="20"/>
+          <w:szCs w:val="18"/>
+          <w:lang w:val="en-US"/>
+        </w:rPr>
+        <w:t>a</w:t>
+      </w:r>
+    </w:p>
+    <w:p>
+      <w:pPr>
+        <w:pStyle w:val="PargrafodaLista"/>
+        <w:numPr>
+          <w:ilvl w:val="0"/>
+          <w:numId w:val="2"/>
+        </w:numPr>
+        <w:jc w:val="both"/>
+        <w:rPr>
+          <w:rFonts w:ascii="Courier New" w:hAnsi="Courier New" w:cs="Courier New"/>
+          <w:i/>
+          <w:sz w:val="20"/>
+          <w:szCs w:val="18"/>
+          <w:lang w:val="en-US"/>
+        </w:rPr>
+      </w:pPr>
+      <w:r>
+        <w:rPr>
+          <w:rFonts w:ascii="Courier New" w:hAnsi="Courier New" w:cs="Courier New"/>
+          <w:i/>
+          <w:sz w:val="20"/>
+          <w:szCs w:val="18"/>
+          <w:lang w:val="en-US"/>
+        </w:rPr>
+        <w:t xml:space="preserve">With probability </w:t>
+      </w:r>
+      <w:r>
+        <w:rPr>
+          <w:rFonts w:ascii="Courier New" w:eastAsiaTheme="minorEastAsia" w:hAnsi="Courier New" w:cs="Courier New"/>
+          <w:b/>
+          <w:i/>
+          <w:sz w:val="20"/>
+          <w:lang w:val="en-US"/>
+        </w:rPr>
+        <w:t>ε</w:t>
+      </w:r>
+    </w:p>
+    <w:p>
+      <w:pPr>
+        <w:pStyle w:val="PargrafodaLista"/>
+        <w:numPr>
+          <w:ilvl w:val="1"/>
+          <w:numId w:val="2"/>
+        </w:numPr>
+        <w:jc w:val="both"/>
+        <w:rPr>
+          <w:rFonts w:ascii="Courier New" w:hAnsi="Courier New" w:cs="Courier New"/>
+          <w:i/>
+          <w:sz w:val="20"/>
+          <w:szCs w:val="18"/>
+          <w:lang w:val="en-US"/>
+        </w:rPr>
+      </w:pPr>
+      <w:r>
+        <w:rPr>
+          <w:rFonts w:ascii="Courier New" w:hAnsi="Courier New" w:cs="Courier New"/>
+          <w:i/>
+          <w:sz w:val="20"/>
+          <w:szCs w:val="18"/>
+          <w:lang w:val="en-US"/>
+        </w:rPr>
+        <w:t>Take an action at random</w:t>
+      </w:r>
+      <w:r>
+        <w:rPr>
+          <w:rFonts w:eastAsiaTheme="minorEastAsia"/>
+          <w:lang w:val="en-US"/>
+        </w:rPr>
+        <w:t xml:space="preserve">  </w:t>
+      </w:r>
+      <w:r>
+        <w:rPr>
+          <w:rFonts w:eastAsiaTheme="minorEastAsia"/>
+          <w:lang w:val="en-US"/>
+        </w:rPr>
+        <w:tab/>
       </w:r>
     </w:p>
     <w:p>
@@ -3884,7 +4630,21 @@
           <w:rFonts w:eastAsiaTheme="minorEastAsia"/>
           <w:lang w:val="en-US"/>
         </w:rPr>
-        <w:t xml:space="preserve">The results for that policy implementation are showed in the table </w:t>
+        <w:t>The results</w:t>
+      </w:r>
+      <w:r>
+        <w:rPr>
+          <w:rFonts w:eastAsiaTheme="minorEastAsia"/>
+          <w:lang w:val="en-US"/>
+        </w:rPr>
+        <w:t xml:space="preserve"> for that policy implementation </w:t>
+      </w:r>
+      <w:r>
+        <w:rPr>
+          <w:rFonts w:eastAsiaTheme="minorEastAsia"/>
+          <w:lang w:val="en-US"/>
+        </w:rPr>
+        <w:t xml:space="preserve">are showed in the table </w:t>
       </w:r>
       <w:proofErr w:type="spellStart"/>
       <w:r>
@@ -3905,7 +4665,7 @@
     </w:p>
     <w:tbl>
       <w:tblPr>
-        <w:tblStyle w:val="GridTable3-Accent1"/>
+        <w:tblStyle w:val="GridTable3Accent1"/>
         <w:tblW w:w="0" w:type="auto"/>
         <w:jc w:val="center"/>
         <w:tblLook w:val="04A0" w:firstRow="1" w:lastRow="0" w:firstColumn="1" w:lastColumn="0" w:noHBand="0" w:noVBand="1"/>
@@ -5193,7 +5953,15 @@
           <w:szCs w:val="18"/>
           <w:lang w:val="en-US"/>
         </w:rPr>
-        <w:t xml:space="preserve">s time to take a random action, which happens with probability </w:t>
+        <w:t xml:space="preserve">s time to take a random action, which happens </w:t>
+      </w:r>
+      <w:r>
+        <w:rPr>
+          <w:szCs w:val="18"/>
+          <w:lang w:val="en-US"/>
+        </w:rPr>
+        <w:lastRenderedPageBreak/>
+        <w:t xml:space="preserve">with probability </w:t>
       </w:r>
       <w:r>
         <w:rPr>
@@ -5318,7 +6086,21 @@
           <w:rFonts w:eastAsiaTheme="minorEastAsia"/>
           <w:lang w:val="en-US"/>
         </w:rPr>
-        <w:t xml:space="preserve"> problem, the agent gets a positive reward only in one occasion i.e. when the agent makes a move that does not violates any traffic rule and it is the right one to choose. Consequently, we can conclude that, within a specific trial, once </w:t>
+        <w:t xml:space="preserve"> problem, the agent gets a positive reward only in one occasion i.e. when the agent mak</w:t>
+      </w:r>
+      <w:r>
+        <w:rPr>
+          <w:rFonts w:eastAsiaTheme="minorEastAsia"/>
+          <w:lang w:val="en-US"/>
+        </w:rPr>
+        <w:t>es a move that does not violate</w:t>
+      </w:r>
+      <w:r>
+        <w:rPr>
+          <w:rFonts w:eastAsiaTheme="minorEastAsia"/>
+          <w:lang w:val="en-US"/>
+        </w:rPr>
+        <w:t xml:space="preserve"> any traffic rule and it is the right one to choose. Consequently, we can conclude that, within a specific trial, once </w:t>
       </w:r>
       <w:r>
         <w:rPr>
@@ -5384,29 +6166,175 @@
           <w:rFonts w:eastAsiaTheme="minorEastAsia"/>
           <w:lang w:val="en-US"/>
         </w:rPr>
-        <w:t xml:space="preserve"> (a)</w:t>
-      </w:r>
-      <w:r>
-        <w:rPr>
-          <w:rFonts w:eastAsiaTheme="minorEastAsia"/>
-          <w:lang w:val="en-US"/>
-        </w:rPr>
-        <w:t xml:space="preserve"> is guaranteed to be</w:t>
-      </w:r>
-      <w:r>
-        <w:rPr>
-          <w:rFonts w:eastAsiaTheme="minorEastAsia"/>
-          <w:lang w:val="en-US"/>
-        </w:rPr>
-        <w:t xml:space="preserve">, </w:t>
-      </w:r>
-      <w:r>
-        <w:rPr>
-          <w:rFonts w:eastAsiaTheme="minorEastAsia"/>
-          <w:lang w:val="en-US"/>
-        </w:rPr>
-        <w:t>for that state</w:t>
-      </w:r>
+        <w:t xml:space="preserve"> (</w:t>
+      </w:r>
+      <w:r>
+        <w:rPr>
+          <w:rFonts w:eastAsiaTheme="minorEastAsia"/>
+          <w:b/>
+          <w:lang w:val="en-US"/>
+        </w:rPr>
+        <w:t>a</w:t>
+      </w:r>
+      <w:r>
+        <w:rPr>
+          <w:rFonts w:eastAsiaTheme="minorEastAsia"/>
+          <w:lang w:val="en-US"/>
+        </w:rPr>
+        <w:t>)</w:t>
+      </w:r>
+      <w:r>
+        <w:rPr>
+          <w:rFonts w:eastAsiaTheme="minorEastAsia"/>
+          <w:lang w:val="en-US"/>
+        </w:rPr>
+        <w:t xml:space="preserve"> is guaranteed to be the best one throughout the trial.</w:t>
+      </w:r>
+      <w:r>
+        <w:rPr>
+          <w:rFonts w:eastAsiaTheme="minorEastAsia"/>
+          <w:lang w:val="en-US"/>
+        </w:rPr>
+        <w:t xml:space="preserve"> When a new trial begins, the information from the previous trial is maintained in the </w:t>
+      </w:r>
+      <w:proofErr w:type="spellStart"/>
+      <w:r>
+        <w:rPr>
+          <w:rFonts w:eastAsiaTheme="minorEastAsia"/>
+          <w:lang w:val="en-US"/>
+        </w:rPr>
+        <w:t>QTable</w:t>
+      </w:r>
+      <w:proofErr w:type="spellEnd"/>
+      <w:r>
+        <w:rPr>
+          <w:rFonts w:eastAsiaTheme="minorEastAsia"/>
+          <w:lang w:val="en-US"/>
+        </w:rPr>
+        <w:t xml:space="preserve">, however, the new destination route has changed, </w:t>
+      </w:r>
+      <w:r>
+        <w:rPr>
+          <w:rFonts w:eastAsiaTheme="minorEastAsia"/>
+          <w:lang w:val="en-US"/>
+        </w:rPr>
+        <w:t>as a result</w:t>
+      </w:r>
+      <w:r>
+        <w:rPr>
+          <w:rFonts w:eastAsiaTheme="minorEastAsia"/>
+          <w:lang w:val="en-US"/>
+        </w:rPr>
+        <w:t>, the best action</w:t>
+      </w:r>
+      <w:r>
+        <w:rPr>
+          <w:rFonts w:eastAsiaTheme="minorEastAsia"/>
+          <w:lang w:val="en-US"/>
+        </w:rPr>
+        <w:t xml:space="preserve"> </w:t>
+      </w:r>
+      <w:proofErr w:type="spellStart"/>
+      <w:r>
+        <w:rPr>
+          <w:rFonts w:eastAsiaTheme="minorEastAsia"/>
+          <w:b/>
+          <w:lang w:val="en-US"/>
+        </w:rPr>
+        <w:t>a</w:t>
+      </w:r>
+      <w:proofErr w:type="spellEnd"/>
+      <w:r>
+        <w:rPr>
+          <w:rFonts w:eastAsiaTheme="minorEastAsia"/>
+          <w:lang w:val="en-US"/>
+        </w:rPr>
+        <w:t xml:space="preserve"> for </w:t>
+      </w:r>
+      <w:r>
+        <w:rPr>
+          <w:rFonts w:eastAsiaTheme="minorEastAsia"/>
+          <w:lang w:val="en-US"/>
+        </w:rPr>
+        <w:t xml:space="preserve">the </w:t>
+      </w:r>
+      <w:proofErr w:type="spellStart"/>
+      <w:r>
+        <w:rPr>
+          <w:rFonts w:eastAsiaTheme="minorEastAsia"/>
+          <w:lang w:val="en-US"/>
+        </w:rPr>
+        <w:t xml:space="preserve">state </w:t>
+      </w:r>
+      <w:r>
+        <w:rPr>
+          <w:rFonts w:eastAsiaTheme="minorEastAsia"/>
+          <w:b/>
+          <w:i/>
+          <w:lang w:val="en-US"/>
+        </w:rPr>
+        <w:t>s</w:t>
+      </w:r>
+      <w:proofErr w:type="spellEnd"/>
+      <w:r>
+        <w:rPr>
+          <w:rFonts w:eastAsiaTheme="minorEastAsia"/>
+          <w:lang w:val="en-US"/>
+        </w:rPr>
+        <w:t xml:space="preserve"> </w:t>
+      </w:r>
+      <w:r>
+        <w:rPr>
+          <w:rFonts w:eastAsiaTheme="minorEastAsia"/>
+          <w:lang w:val="en-US"/>
+        </w:rPr>
+        <w:t xml:space="preserve">in the previous trial might not </w:t>
+      </w:r>
+      <w:r>
+        <w:rPr>
+          <w:rFonts w:eastAsiaTheme="minorEastAsia"/>
+          <w:lang w:val="en-US"/>
+        </w:rPr>
+        <w:t>be the best for this new trial. S</w:t>
+      </w:r>
+      <w:r>
+        <w:rPr>
+          <w:rFonts w:eastAsiaTheme="minorEastAsia"/>
+          <w:lang w:val="en-US"/>
+        </w:rPr>
+        <w:t>till, in the beginning of this new trial, every time the</w:t>
+      </w:r>
+      <w:r>
+        <w:rPr>
+          <w:rFonts w:eastAsiaTheme="minorEastAsia"/>
+          <w:lang w:val="en-US"/>
+        </w:rPr>
+        <w:t xml:space="preserve"> agent gets to </w:t>
+      </w:r>
+      <w:proofErr w:type="spellStart"/>
+      <w:r>
+        <w:rPr>
+          <w:rFonts w:eastAsiaTheme="minorEastAsia"/>
+          <w:lang w:val="en-US"/>
+        </w:rPr>
+        <w:t>state</w:t>
+      </w:r>
+      <w:r>
+        <w:rPr>
+          <w:rFonts w:eastAsiaTheme="minorEastAsia"/>
+          <w:lang w:val="en-US"/>
+        </w:rPr>
+        <w:t xml:space="preserve"> </w:t>
+      </w:r>
+      <w:r>
+        <w:rPr>
+          <w:rFonts w:eastAsiaTheme="minorEastAsia"/>
+          <w:b/>
+          <w:lang w:val="en-US"/>
+        </w:rPr>
+        <w:t>s</w:t>
+      </w:r>
+      <w:proofErr w:type="spellEnd"/>
       <w:r>
         <w:rPr>
           <w:rFonts w:eastAsiaTheme="minorEastAsia"/>
@@ -5419,56 +6347,94 @@
           <w:rFonts w:eastAsiaTheme="minorEastAsia"/>
           <w:lang w:val="en-US"/>
         </w:rPr>
-        <w:t xml:space="preserve"> the best one throughout the trial.</w:t>
-      </w:r>
-      <w:r>
-        <w:rPr>
-          <w:rFonts w:eastAsiaTheme="minorEastAsia"/>
-          <w:lang w:val="en-US"/>
-        </w:rPr>
-        <w:t xml:space="preserve"> When a new trial begins, the information from the previous trial is maintained in the </w:t>
-      </w:r>
-      <w:proofErr w:type="spellStart"/>
-      <w:r>
-        <w:rPr>
-          <w:rFonts w:eastAsiaTheme="minorEastAsia"/>
-          <w:lang w:val="en-US"/>
-        </w:rPr>
-        <w:t>QTable</w:t>
-      </w:r>
-      <w:proofErr w:type="spellEnd"/>
-      <w:r>
-        <w:rPr>
-          <w:rFonts w:eastAsiaTheme="minorEastAsia"/>
-          <w:lang w:val="en-US"/>
-        </w:rPr>
-        <w:t xml:space="preserve">, however, the new destination route has changed, consequently, the best action for </w:t>
-      </w:r>
-      <w:r>
-        <w:rPr>
-          <w:rFonts w:eastAsiaTheme="minorEastAsia"/>
-          <w:lang w:val="en-US"/>
-        </w:rPr>
-        <w:t xml:space="preserve">the </w:t>
-      </w:r>
-      <w:proofErr w:type="spellStart"/>
-      <w:r>
-        <w:rPr>
-          <w:rFonts w:eastAsiaTheme="minorEastAsia"/>
-          <w:lang w:val="en-US"/>
-        </w:rPr>
-        <w:t xml:space="preserve">state </w:t>
+        <w:t xml:space="preserve"> it will get the best action</w:t>
+      </w:r>
+      <w:r>
+        <w:rPr>
+          <w:rFonts w:eastAsiaTheme="minorEastAsia"/>
+          <w:lang w:val="en-US"/>
+        </w:rPr>
+        <w:t xml:space="preserve"> </w:t>
       </w:r>
       <w:r>
         <w:rPr>
           <w:rFonts w:eastAsiaTheme="minorEastAsia"/>
           <w:b/>
-          <w:i/>
-          <w:lang w:val="en-US"/>
-        </w:rPr>
-        <w:t>s</w:t>
-      </w:r>
-      <w:proofErr w:type="spellEnd"/>
+          <w:lang w:val="en-US"/>
+        </w:rPr>
+        <w:t>a</w:t>
+      </w:r>
+      <w:r>
+        <w:rPr>
+          <w:rFonts w:eastAsiaTheme="minorEastAsia"/>
+          <w:lang w:val="en-US"/>
+        </w:rPr>
+        <w:t xml:space="preserve"> learned in the previous trial but now the agent might get a -0.5 penalty for taking the wrong path. As a result, it will </w:t>
+      </w:r>
+      <w:r>
+        <w:rPr>
+          <w:rFonts w:eastAsiaTheme="minorEastAsia"/>
+          <w:lang w:val="en-US"/>
+        </w:rPr>
+        <w:t>eventually learn which direction</w:t>
+      </w:r>
+      <w:r>
+        <w:rPr>
+          <w:rFonts w:eastAsiaTheme="minorEastAsia"/>
+          <w:lang w:val="en-US"/>
+        </w:rPr>
+        <w:t xml:space="preserve"> is the best one to choose </w:t>
+      </w:r>
+      <w:r>
+        <w:rPr>
+          <w:rFonts w:eastAsiaTheme="minorEastAsia"/>
+          <w:lang w:val="en-US"/>
+        </w:rPr>
+        <w:t>in this new trial context</w:t>
+      </w:r>
+      <w:r>
+        <w:rPr>
+          <w:rFonts w:eastAsiaTheme="minorEastAsia"/>
+          <w:lang w:val="en-US"/>
+        </w:rPr>
+        <w:t>.</w:t>
+      </w:r>
+      <w:r>
+        <w:rPr>
+          <w:rFonts w:eastAsiaTheme="minorEastAsia"/>
+          <w:lang w:val="en-US"/>
+        </w:rPr>
+        <w:t xml:space="preserve"> Finally, we prove that under these circumstances, the </w:t>
+      </w:r>
+      <w:r>
+        <w:rPr>
+          <w:rFonts w:eastAsiaTheme="minorEastAsia"/>
+          <w:b/>
+          <w:lang w:val="en-US"/>
+        </w:rPr>
+        <w:t>ε</w:t>
+      </w:r>
+      <w:r>
+        <w:rPr>
+          <w:rFonts w:eastAsiaTheme="minorEastAsia"/>
+          <w:lang w:val="en-US"/>
+        </w:rPr>
+        <w:t xml:space="preserve"> random probability is not necessary</w:t>
+      </w:r>
+      <w:r>
+        <w:rPr>
+          <w:rFonts w:eastAsiaTheme="minorEastAsia"/>
+          <w:lang w:val="en-US"/>
+        </w:rPr>
+        <w:t>, so the final policy</w:t>
+      </w:r>
+      <w:r>
+        <w:rPr>
+          <w:rFonts w:eastAsiaTheme="minorEastAsia"/>
+          <w:lang w:val="en-US"/>
+        </w:rPr>
+        <w:t xml:space="preserve"> can</w:t>
+      </w:r>
       <w:r>
         <w:rPr>
           <w:rFonts w:eastAsiaTheme="minorEastAsia"/>
@@ -5481,34 +6447,12 @@
           <w:rFonts w:eastAsiaTheme="minorEastAsia"/>
           <w:lang w:val="en-US"/>
         </w:rPr>
-        <w:t xml:space="preserve">in the previous trial might not be the best for this </w:t>
-      </w:r>
-      <w:r>
-        <w:rPr>
-          <w:rFonts w:eastAsiaTheme="minorEastAsia"/>
-          <w:lang w:val="en-US"/>
-        </w:rPr>
-        <w:lastRenderedPageBreak/>
-        <w:t>new trial, still, in the beginning of this new trial, every time the</w:t>
-      </w:r>
-      <w:r>
-        <w:rPr>
-          <w:rFonts w:eastAsiaTheme="minorEastAsia"/>
-          <w:lang w:val="en-US"/>
-        </w:rPr>
-        <w:t xml:space="preserve"> agent gets to </w:t>
-      </w:r>
-      <w:proofErr w:type="spellStart"/>
-      <w:r>
-        <w:rPr>
-          <w:rFonts w:eastAsiaTheme="minorEastAsia"/>
-          <w:lang w:val="en-US"/>
-        </w:rPr>
-        <w:t>state</w:t>
-      </w:r>
-      <w:r>
-        <w:rPr>
-          <w:rFonts w:eastAsiaTheme="minorEastAsia"/>
+        <w:t>be</w:t>
+      </w:r>
+      <w:r>
+        <w:rPr>
+          <w:rFonts w:eastAsiaTheme="minorEastAsia"/>
+          <w:b/>
           <w:lang w:val="en-US"/>
         </w:rPr>
         <w:t xml:space="preserve"> </w:t>
@@ -5516,116 +6460,117 @@
       <w:r>
         <w:rPr>
           <w:rFonts w:eastAsiaTheme="minorEastAsia"/>
-          <w:b/>
-          <w:lang w:val="en-US"/>
-        </w:rPr>
-        <w:t>s</w:t>
-      </w:r>
-      <w:proofErr w:type="spellEnd"/>
-      <w:r>
-        <w:rPr>
-          <w:rFonts w:eastAsiaTheme="minorEastAsia"/>
-          <w:lang w:val="en-US"/>
-        </w:rPr>
-        <w:t>,</w:t>
-      </w:r>
-      <w:r>
-        <w:rPr>
-          <w:rFonts w:eastAsiaTheme="minorEastAsia"/>
-          <w:lang w:val="en-US"/>
-        </w:rPr>
-        <w:t xml:space="preserve"> it will get the best action</w:t>
-      </w:r>
-      <w:r>
-        <w:rPr>
-          <w:rFonts w:eastAsiaTheme="minorEastAsia"/>
-          <w:lang w:val="en-US"/>
-        </w:rPr>
-        <w:t xml:space="preserve"> </w:t>
-      </w:r>
-      <w:r>
-        <w:rPr>
-          <w:rFonts w:eastAsiaTheme="minorEastAsia"/>
-          <w:b/>
-          <w:lang w:val="en-US"/>
-        </w:rPr>
-        <w:t>a</w:t>
-      </w:r>
-      <w:r>
-        <w:rPr>
-          <w:rFonts w:eastAsiaTheme="minorEastAsia"/>
-          <w:lang w:val="en-US"/>
-        </w:rPr>
-        <w:t xml:space="preserve"> learned in the previous trial but now the agent might get a -0.5 penalty for taking the wrong path. As a result, it will </w:t>
-      </w:r>
-      <w:r>
-        <w:rPr>
-          <w:rFonts w:eastAsiaTheme="minorEastAsia"/>
-          <w:lang w:val="en-US"/>
-        </w:rPr>
-        <w:t>eventually learn which direction</w:t>
-      </w:r>
-      <w:r>
-        <w:rPr>
-          <w:rFonts w:eastAsiaTheme="minorEastAsia"/>
-          <w:lang w:val="en-US"/>
-        </w:rPr>
-        <w:t xml:space="preserve"> is the best one to choose </w:t>
-      </w:r>
-      <w:r>
-        <w:rPr>
-          <w:rFonts w:eastAsiaTheme="minorEastAsia"/>
-          <w:lang w:val="en-US"/>
-        </w:rPr>
-        <w:t>in this new trial context</w:t>
-      </w:r>
-      <w:r>
-        <w:rPr>
-          <w:rFonts w:eastAsiaTheme="minorEastAsia"/>
-          <w:lang w:val="en-US"/>
-        </w:rPr>
-        <w:t>.</w:t>
+          <w:lang w:val="en-US"/>
+        </w:rPr>
+        <w:t>summarized as:</w:t>
       </w:r>
     </w:p>
     <w:p>
       <w:pPr>
-        <w:jc w:val="both"/>
-        <w:rPr>
-          <w:rFonts w:eastAsiaTheme="minorEastAsia"/>
-          <w:lang w:val="en-US"/>
-        </w:rPr>
-      </w:pPr>
-      <w:r>
-        <w:rPr>
-          <w:rFonts w:eastAsiaTheme="minorEastAsia"/>
-          <w:lang w:val="en-US"/>
-        </w:rPr>
-        <w:t>So the final policy can be summarized as:</w:t>
-      </w:r>
-    </w:p>
-    <w:p>
-      <w:pPr>
-        <w:pStyle w:val="ListParagraph"/>
+        <w:pStyle w:val="PargrafodaLista"/>
         <w:numPr>
-          <w:ilvl w:val="1"/>
-          <w:numId w:val="1"/>
+          <w:ilvl w:val="0"/>
+          <w:numId w:val="2"/>
         </w:numPr>
         <w:jc w:val="both"/>
         <w:rPr>
+          <w:rFonts w:ascii="Courier New" w:hAnsi="Courier New" w:cs="Courier New"/>
+          <w:i/>
+          <w:sz w:val="20"/>
           <w:szCs w:val="18"/>
           <w:lang w:val="en-US"/>
         </w:rPr>
       </w:pPr>
       <w:r>
         <w:rPr>
+          <w:rFonts w:ascii="Courier New" w:hAnsi="Courier New" w:cs="Courier New"/>
+          <w:i/>
+          <w:sz w:val="20"/>
           <w:szCs w:val="18"/>
           <w:lang w:val="en-US"/>
         </w:rPr>
-        <w:t xml:space="preserve">For each state take the best action from the </w:t>
+        <w:t xml:space="preserve">For each </w:t>
       </w:r>
       <w:proofErr w:type="spellStart"/>
       <w:r>
         <w:rPr>
+          <w:rFonts w:ascii="Courier New" w:hAnsi="Courier New" w:cs="Courier New"/>
+          <w:i/>
+          <w:sz w:val="20"/>
+          <w:szCs w:val="18"/>
+          <w:lang w:val="en-US"/>
+        </w:rPr>
+        <w:t>state</w:t>
+      </w:r>
+      <w:r>
+        <w:rPr>
+          <w:rFonts w:ascii="Courier New" w:hAnsi="Courier New" w:cs="Courier New"/>
+          <w:i/>
+          <w:sz w:val="20"/>
+          <w:szCs w:val="18"/>
+          <w:lang w:val="en-US"/>
+        </w:rPr>
+        <w:t xml:space="preserve"> </w:t>
+      </w:r>
+      <w:r>
+        <w:rPr>
+          <w:rFonts w:ascii="Courier New" w:hAnsi="Courier New" w:cs="Courier New"/>
+          <w:b/>
+          <w:i/>
+          <w:sz w:val="20"/>
+          <w:szCs w:val="18"/>
+          <w:lang w:val="en-US"/>
+        </w:rPr>
+        <w:t>s</w:t>
+      </w:r>
+      <w:proofErr w:type="spellEnd"/>
+      <w:r>
+        <w:rPr>
+          <w:rFonts w:ascii="Courier New" w:hAnsi="Courier New" w:cs="Courier New"/>
+          <w:i/>
+          <w:sz w:val="20"/>
+          <w:szCs w:val="18"/>
+          <w:lang w:val="en-US"/>
+        </w:rPr>
+        <w:t xml:space="preserve"> take the best action</w:t>
+      </w:r>
+      <w:r>
+        <w:rPr>
+          <w:rFonts w:ascii="Courier New" w:hAnsi="Courier New" w:cs="Courier New"/>
+          <w:i/>
+          <w:sz w:val="20"/>
+          <w:szCs w:val="18"/>
+          <w:lang w:val="en-US"/>
+        </w:rPr>
+        <w:t xml:space="preserve"> </w:t>
+      </w:r>
+      <w:r>
+        <w:rPr>
+          <w:rFonts w:ascii="Courier New" w:hAnsi="Courier New" w:cs="Courier New"/>
+          <w:b/>
+          <w:i/>
+          <w:sz w:val="20"/>
+          <w:szCs w:val="18"/>
+          <w:lang w:val="en-US"/>
+        </w:rPr>
+        <w:t>a</w:t>
+      </w:r>
+      <w:r>
+        <w:rPr>
+          <w:rFonts w:ascii="Courier New" w:hAnsi="Courier New" w:cs="Courier New"/>
+          <w:i/>
+          <w:sz w:val="20"/>
+          <w:szCs w:val="18"/>
+          <w:lang w:val="en-US"/>
+        </w:rPr>
+        <w:t xml:space="preserve"> from the </w:t>
+      </w:r>
+      <w:proofErr w:type="spellStart"/>
+      <w:r>
+        <w:rPr>
+          <w:rFonts w:ascii="Courier New" w:hAnsi="Courier New" w:cs="Courier New"/>
+          <w:i/>
+          <w:sz w:val="20"/>
           <w:szCs w:val="18"/>
           <w:lang w:val="en-US"/>
         </w:rPr>
@@ -5635,61 +6580,141 @@
     </w:p>
     <w:p>
       <w:pPr>
-        <w:pStyle w:val="ListParagraph"/>
+        <w:pStyle w:val="PargrafodaLista"/>
         <w:numPr>
-          <w:ilvl w:val="1"/>
-          <w:numId w:val="1"/>
+          <w:ilvl w:val="0"/>
+          <w:numId w:val="2"/>
         </w:numPr>
         <w:jc w:val="both"/>
         <w:rPr>
+          <w:rFonts w:ascii="Courier New" w:hAnsi="Courier New" w:cs="Courier New"/>
+          <w:i/>
+          <w:sz w:val="20"/>
           <w:szCs w:val="18"/>
           <w:lang w:val="en-US"/>
         </w:rPr>
       </w:pPr>
       <w:r>
         <w:rPr>
+          <w:rFonts w:ascii="Courier New" w:hAnsi="Courier New" w:cs="Courier New"/>
+          <w:i/>
+          <w:sz w:val="20"/>
           <w:szCs w:val="18"/>
           <w:lang w:val="en-US"/>
         </w:rPr>
-        <w:t>If there is no unique best action</w:t>
+        <w:t xml:space="preserve">If action </w:t>
+      </w:r>
+      <w:r>
+        <w:rPr>
+          <w:rFonts w:ascii="Courier New" w:hAnsi="Courier New" w:cs="Courier New"/>
+          <w:b/>
+          <w:i/>
+          <w:sz w:val="20"/>
+          <w:szCs w:val="18"/>
+          <w:lang w:val="en-US"/>
+        </w:rPr>
+        <w:t xml:space="preserve">a </w:t>
+      </w:r>
+      <w:r>
+        <w:rPr>
+          <w:rFonts w:ascii="Courier New" w:hAnsi="Courier New" w:cs="Courier New"/>
+          <w:i/>
+          <w:sz w:val="20"/>
+          <w:szCs w:val="18"/>
+          <w:lang w:val="en-US"/>
+        </w:rPr>
+        <w:t>is not unique:</w:t>
       </w:r>
     </w:p>
     <w:p>
       <w:pPr>
-        <w:pStyle w:val="ListParagraph"/>
+        <w:pStyle w:val="PargrafodaLista"/>
         <w:numPr>
-          <w:ilvl w:val="2"/>
-          <w:numId w:val="1"/>
+          <w:ilvl w:val="1"/>
+          <w:numId w:val="2"/>
         </w:numPr>
         <w:jc w:val="both"/>
         <w:rPr>
+          <w:rFonts w:ascii="Courier New" w:hAnsi="Courier New" w:cs="Courier New"/>
+          <w:i/>
+          <w:sz w:val="20"/>
           <w:szCs w:val="18"/>
           <w:lang w:val="en-US"/>
         </w:rPr>
       </w:pPr>
       <w:r>
         <w:rPr>
+          <w:rFonts w:ascii="Courier New" w:hAnsi="Courier New" w:cs="Courier New"/>
+          <w:i/>
+          <w:sz w:val="20"/>
           <w:szCs w:val="18"/>
           <w:lang w:val="en-US"/>
         </w:rPr>
-        <w:t>At random choose one of the action candidates (except the None action)</w:t>
+        <w:t>At random choose one of the action candidates (</w:t>
+      </w:r>
+      <w:r>
+        <w:rPr>
+          <w:rFonts w:ascii="Courier New" w:hAnsi="Courier New" w:cs="Courier New"/>
+          <w:i/>
+          <w:sz w:val="20"/>
+          <w:szCs w:val="18"/>
+          <w:lang w:val="en-US"/>
+        </w:rPr>
+        <w:t>excluding</w:t>
+      </w:r>
+      <w:r>
+        <w:rPr>
+          <w:rFonts w:ascii="Courier New" w:hAnsi="Courier New" w:cs="Courier New"/>
+          <w:i/>
+          <w:sz w:val="20"/>
+          <w:szCs w:val="18"/>
+          <w:lang w:val="en-US"/>
+        </w:rPr>
+        <w:t xml:space="preserve"> the </w:t>
+      </w:r>
+      <w:r>
+        <w:rPr>
+          <w:rFonts w:ascii="Courier New" w:hAnsi="Courier New" w:cs="Courier New"/>
+          <w:b/>
+          <w:i/>
+          <w:sz w:val="20"/>
+          <w:szCs w:val="18"/>
+          <w:lang w:val="en-US"/>
+        </w:rPr>
+        <w:t>None</w:t>
+      </w:r>
+      <w:r>
+        <w:rPr>
+          <w:rFonts w:ascii="Courier New" w:hAnsi="Courier New" w:cs="Courier New"/>
+          <w:i/>
+          <w:sz w:val="20"/>
+          <w:szCs w:val="18"/>
+          <w:lang w:val="en-US"/>
+        </w:rPr>
+        <w:t xml:space="preserve"> action)</w:t>
       </w:r>
     </w:p>
     <w:p>
       <w:pPr>
-        <w:pStyle w:val="ListParagraph"/>
+        <w:pStyle w:val="PargrafodaLista"/>
         <w:numPr>
-          <w:ilvl w:val="1"/>
-          <w:numId w:val="1"/>
+          <w:ilvl w:val="0"/>
+          <w:numId w:val="2"/>
         </w:numPr>
         <w:jc w:val="both"/>
         <w:rPr>
+          <w:rFonts w:ascii="Courier New" w:hAnsi="Courier New" w:cs="Courier New"/>
+          <w:i/>
+          <w:sz w:val="20"/>
           <w:szCs w:val="18"/>
           <w:lang w:val="en-US"/>
         </w:rPr>
       </w:pPr>
       <w:r>
         <w:rPr>
+          <w:rFonts w:ascii="Courier New" w:hAnsi="Courier New" w:cs="Courier New"/>
+          <w:i/>
+          <w:sz w:val="20"/>
           <w:szCs w:val="18"/>
           <w:lang w:val="en-US"/>
         </w:rPr>
@@ -5698,30 +6723,55 @@
     </w:p>
     <w:p>
       <w:pPr>
-        <w:pStyle w:val="ListParagraph"/>
+        <w:pStyle w:val="PargrafodaLista"/>
         <w:numPr>
-          <w:ilvl w:val="2"/>
-          <w:numId w:val="1"/>
+          <w:ilvl w:val="1"/>
+          <w:numId w:val="2"/>
         </w:numPr>
         <w:jc w:val="both"/>
         <w:rPr>
+          <w:rFonts w:ascii="Courier New" w:hAnsi="Courier New" w:cs="Courier New"/>
+          <w:i/>
+          <w:sz w:val="20"/>
           <w:szCs w:val="18"/>
           <w:lang w:val="en-US"/>
         </w:rPr>
       </w:pPr>
       <w:r>
         <w:rPr>
+          <w:rFonts w:ascii="Courier New" w:hAnsi="Courier New" w:cs="Courier New"/>
+          <w:i/>
+          <w:sz w:val="20"/>
           <w:szCs w:val="18"/>
           <w:lang w:val="en-US"/>
         </w:rPr>
         <w:t>Take the best action</w:t>
       </w:r>
-      <w:bookmarkStart w:id="0" w:name="_GoBack"/>
-      <w:bookmarkEnd w:id="0"/>
+      <w:r>
+        <w:rPr>
+          <w:rFonts w:ascii="Courier New" w:hAnsi="Courier New" w:cs="Courier New"/>
+          <w:i/>
+          <w:sz w:val="20"/>
+          <w:szCs w:val="18"/>
+          <w:lang w:val="en-US"/>
+        </w:rPr>
+        <w:t xml:space="preserve"> </w:t>
+      </w:r>
+      <w:r>
+        <w:rPr>
+          <w:rFonts w:ascii="Courier New" w:hAnsi="Courier New" w:cs="Courier New"/>
+          <w:b/>
+          <w:i/>
+          <w:sz w:val="20"/>
+          <w:szCs w:val="18"/>
+          <w:lang w:val="en-US"/>
+        </w:rPr>
+        <w:t>a</w:t>
+      </w:r>
     </w:p>
     <w:tbl>
       <w:tblPr>
-        <w:tblStyle w:val="GridTable3-Accent1"/>
+        <w:tblStyle w:val="GridTable3Accent1"/>
         <w:tblW w:w="0" w:type="auto"/>
         <w:jc w:val="center"/>
         <w:tblLook w:val="04A0" w:firstRow="1" w:lastRow="0" w:firstColumn="1" w:lastColumn="0" w:noHBand="0" w:noVBand="1"/>
@@ -6969,41 +8019,25 @@
           <w:szCs w:val="18"/>
           <w:lang w:val="en-US"/>
         </w:rPr>
-        <w:t>Accuracy test results applying an epsilon threshold for picking a random action</w:t>
-      </w:r>
+        <w:t xml:space="preserve">Accuracy test results applying an epsilon threshold for picking a random action that does not include the </w:t>
+      </w:r>
+      <w:proofErr w:type="gramStart"/>
       <w:r>
         <w:rPr>
           <w:sz w:val="18"/>
           <w:szCs w:val="18"/>
           <w:lang w:val="en-US"/>
         </w:rPr>
-        <w:t xml:space="preserve"> that does not include the </w:t>
-      </w:r>
-      <w:proofErr w:type="gramStart"/>
+        <w:t>None</w:t>
+      </w:r>
+      <w:proofErr w:type="gramEnd"/>
       <w:r>
         <w:rPr>
           <w:sz w:val="18"/>
           <w:szCs w:val="18"/>
           <w:lang w:val="en-US"/>
         </w:rPr>
-        <w:t>None</w:t>
-      </w:r>
-      <w:proofErr w:type="gramEnd"/>
-      <w:r>
-        <w:rPr>
-          <w:sz w:val="18"/>
-          <w:szCs w:val="18"/>
-          <w:lang w:val="en-US"/>
-        </w:rPr>
-        <w:t xml:space="preserve"> action</w:t>
-      </w:r>
-      <w:r>
-        <w:rPr>
-          <w:sz w:val="18"/>
-          <w:szCs w:val="18"/>
-          <w:lang w:val="en-US"/>
-        </w:rPr>
-        <w:t>.</w:t>
+        <w:t xml:space="preserve"> action.</w:t>
       </w:r>
     </w:p>
     <w:p>
@@ -7013,6 +8047,82 @@
           <w:lang w:val="en-US"/>
         </w:rPr>
       </w:pPr>
+      <w:r>
+        <w:rPr>
+          <w:lang w:val="en-US"/>
+        </w:rPr>
+        <w:t>As we can see, the results lo</w:t>
+      </w:r>
+      <w:bookmarkStart w:id="0" w:name="_GoBack"/>
+      <w:bookmarkEnd w:id="0"/>
+      <w:r>
+        <w:rPr>
+          <w:lang w:val="en-US"/>
+        </w:rPr>
+        <w:t xml:space="preserve">ok very good, from the 36 total </w:t>
+      </w:r>
+      <w:proofErr w:type="gramStart"/>
+      <w:r>
+        <w:rPr>
+          <w:lang w:val="en-US"/>
+        </w:rPr>
+        <w:t>simulations,</w:t>
+      </w:r>
+      <w:proofErr w:type="gramEnd"/>
+      <w:r>
+        <w:rPr>
+          <w:lang w:val="en-US"/>
+        </w:rPr>
+        <w:t xml:space="preserve"> in 16 of them the agent got 100% accuracy – 44%. Further in 30 of these simulation</w:t>
+      </w:r>
+      <w:r>
+        <w:rPr>
+          <w:lang w:val="en-US"/>
+        </w:rPr>
+        <w:t>,</w:t>
+      </w:r>
+      <w:r>
+        <w:rPr>
+          <w:lang w:val="en-US"/>
+        </w:rPr>
+        <w:t xml:space="preserve"> the agent accomplished between 99 and 100</w:t>
+      </w:r>
+      <w:r>
+        <w:rPr>
+          <w:lang w:val="en-US"/>
+        </w:rPr>
+        <w:t xml:space="preserve"> percent</w:t>
+      </w:r>
+      <w:r>
+        <w:rPr>
+          <w:lang w:val="en-US"/>
+        </w:rPr>
+        <w:t xml:space="preserve"> which is 83%</w:t>
+      </w:r>
+      <w:r>
+        <w:rPr>
+          <w:lang w:val="en-US"/>
+        </w:rPr>
+        <w:t xml:space="preserve"> total</w:t>
+      </w:r>
+      <w:r>
+        <w:rPr>
+          <w:lang w:val="en-US"/>
+        </w:rPr>
+        <w:t xml:space="preserve">. Another interesting result is the </w:t>
+      </w:r>
+      <w:r>
+        <w:rPr>
+          <w:lang w:val="en-US"/>
+        </w:rPr>
+        <w:t xml:space="preserve">97% got with learning rate equal to 1.0 and discount factor of 0.7 which was the lowest accuracy percentage. </w:t>
+      </w:r>
+      <w:r>
+        <w:rPr>
+          <w:lang w:val="en-US"/>
+        </w:rPr>
+        <w:t xml:space="preserve">   </w:t>
+      </w:r>
     </w:p>
     <w:sectPr>
       <w:pgSz w:w="12240" w:h="15840"/>
@@ -7025,8 +8135,121 @@
 </file>
 
 <file path=word/numbering.xml><?xml version="1.0" encoding="utf-8"?>
-<w:numbering xmlns:wpc="http://schemas.microsoft.com/office/word/2010/wordprocessingCanvas" xmlns:mc="http://schemas.openxmlformats.org/markup-compatibility/2006" xmlns:o="urn:schemas-microsoft-com:office:office" xmlns:r="http://schemas.openxmlformats.org/officeDocument/2006/relationships" xmlns:m="http://schemas.openxmlformats.org/officeDocument/2006/math" xmlns:v="urn:schemas-microsoft-com:vml" xmlns:wp14="http://schemas.microsoft.com/office/word/2010/wordprocessingDrawing" xmlns:wp="http://schemas.openxmlformats.org/drawingml/2006/wordprocessingDrawing" xmlns:w10="urn:schemas-microsoft-com:office:word" xmlns:w="http://schemas.openxmlformats.org/wordprocessingml/2006/main" xmlns:w14="http://schemas.microsoft.com/office/word/2010/wordml" xmlns:w15="http://schemas.microsoft.com/office/word/2012/wordml" xmlns:wpg="http://schemas.microsoft.com/office/word/2010/wordprocessingGroup" xmlns:wpi="http://schemas.microsoft.com/office/word/2010/wordprocessingInk" xmlns:wne="http://schemas.microsoft.com/office/word/2006/wordml" xmlns:wps="http://schemas.microsoft.com/office/word/2010/wordprocessingShape" mc:Ignorable="w14 w15 wp14">
-  <w:abstractNum w:abstractNumId="0" w15:restartNumberingAfterBreak="0">
+<w:numbering xmlns:wpc="http://schemas.microsoft.com/office/word/2010/wordprocessingCanvas" xmlns:mc="http://schemas.openxmlformats.org/markup-compatibility/2006" xmlns:o="urn:schemas-microsoft-com:office:office" xmlns:r="http://schemas.openxmlformats.org/officeDocument/2006/relationships" xmlns:m="http://schemas.openxmlformats.org/officeDocument/2006/math" xmlns:v="urn:schemas-microsoft-com:vml" xmlns:wp14="http://schemas.microsoft.com/office/word/2010/wordprocessingDrawing" xmlns:wp="http://schemas.openxmlformats.org/drawingml/2006/wordprocessingDrawing" xmlns:w10="urn:schemas-microsoft-com:office:word" xmlns:w="http://schemas.openxmlformats.org/wordprocessingml/2006/main" xmlns:w14="http://schemas.microsoft.com/office/word/2010/wordml" xmlns:wpg="http://schemas.microsoft.com/office/word/2010/wordprocessingGroup" xmlns:wpi="http://schemas.microsoft.com/office/word/2010/wordprocessingInk" xmlns:wne="http://schemas.microsoft.com/office/word/2006/wordml" xmlns:wps="http://schemas.microsoft.com/office/word/2010/wordprocessingShape" mc:Ignorable="w14 wp14">
+  <w:abstractNum w:abstractNumId="0">
+    <w:nsid w:val="1A3630E9"/>
+    <w:multiLevelType w:val="hybridMultilevel"/>
+    <w:tmpl w:val="5CA244C0"/>
+    <w:lvl w:ilvl="0" w:tplc="04090001">
+      <w:start w:val="1"/>
+      <w:numFmt w:val="bullet"/>
+      <w:lvlText w:val=""/>
+      <w:lvlJc w:val="left"/>
+      <w:pPr>
+        <w:ind w:left="1440" w:hanging="360"/>
+      </w:pPr>
+      <w:rPr>
+        <w:rFonts w:ascii="Symbol" w:hAnsi="Symbol" w:hint="default"/>
+      </w:rPr>
+    </w:lvl>
+    <w:lvl w:ilvl="1" w:tplc="04090003">
+      <w:start w:val="1"/>
+      <w:numFmt w:val="bullet"/>
+      <w:lvlText w:val="o"/>
+      <w:lvlJc w:val="left"/>
+      <w:pPr>
+        <w:ind w:left="2160" w:hanging="360"/>
+      </w:pPr>
+      <w:rPr>
+        <w:rFonts w:ascii="Courier New" w:hAnsi="Courier New" w:cs="Courier New" w:hint="default"/>
+      </w:rPr>
+    </w:lvl>
+    <w:lvl w:ilvl="2" w:tplc="04090005">
+      <w:start w:val="1"/>
+      <w:numFmt w:val="bullet"/>
+      <w:lvlText w:val=""/>
+      <w:lvlJc w:val="left"/>
+      <w:pPr>
+        <w:ind w:left="2880" w:hanging="360"/>
+      </w:pPr>
+      <w:rPr>
+        <w:rFonts w:ascii="Wingdings" w:hAnsi="Wingdings" w:hint="default"/>
+      </w:rPr>
+    </w:lvl>
+    <w:lvl w:ilvl="3" w:tplc="04090001" w:tentative="1">
+      <w:start w:val="1"/>
+      <w:numFmt w:val="bullet"/>
+      <w:lvlText w:val=""/>
+      <w:lvlJc w:val="left"/>
+      <w:pPr>
+        <w:ind w:left="3600" w:hanging="360"/>
+      </w:pPr>
+      <w:rPr>
+        <w:rFonts w:ascii="Symbol" w:hAnsi="Symbol" w:hint="default"/>
+      </w:rPr>
+    </w:lvl>
+    <w:lvl w:ilvl="4" w:tplc="04090003" w:tentative="1">
+      <w:start w:val="1"/>
+      <w:numFmt w:val="bullet"/>
+      <w:lvlText w:val="o"/>
+      <w:lvlJc w:val="left"/>
+      <w:pPr>
+        <w:ind w:left="4320" w:hanging="360"/>
+      </w:pPr>
+      <w:rPr>
+        <w:rFonts w:ascii="Courier New" w:hAnsi="Courier New" w:cs="Courier New" w:hint="default"/>
+      </w:rPr>
+    </w:lvl>
+    <w:lvl w:ilvl="5" w:tplc="04090005" w:tentative="1">
+      <w:start w:val="1"/>
+      <w:numFmt w:val="bullet"/>
+      <w:lvlText w:val=""/>
+      <w:lvlJc w:val="left"/>
+      <w:pPr>
+        <w:ind w:left="5040" w:hanging="360"/>
+      </w:pPr>
+      <w:rPr>
+        <w:rFonts w:ascii="Wingdings" w:hAnsi="Wingdings" w:hint="default"/>
+      </w:rPr>
+    </w:lvl>
+    <w:lvl w:ilvl="6" w:tplc="04090001" w:tentative="1">
+      <w:start w:val="1"/>
+      <w:numFmt w:val="bullet"/>
+      <w:lvlText w:val=""/>
+      <w:lvlJc w:val="left"/>
+      <w:pPr>
+        <w:ind w:left="5760" w:hanging="360"/>
+      </w:pPr>
+      <w:rPr>
+        <w:rFonts w:ascii="Symbol" w:hAnsi="Symbol" w:hint="default"/>
+      </w:rPr>
+    </w:lvl>
+    <w:lvl w:ilvl="7" w:tplc="04090003" w:tentative="1">
+      <w:start w:val="1"/>
+      <w:numFmt w:val="bullet"/>
+      <w:lvlText w:val="o"/>
+      <w:lvlJc w:val="left"/>
+      <w:pPr>
+        <w:ind w:left="6480" w:hanging="360"/>
+      </w:pPr>
+      <w:rPr>
+        <w:rFonts w:ascii="Courier New" w:hAnsi="Courier New" w:cs="Courier New" w:hint="default"/>
+      </w:rPr>
+    </w:lvl>
+    <w:lvl w:ilvl="8" w:tplc="04090005" w:tentative="1">
+      <w:start w:val="1"/>
+      <w:numFmt w:val="bullet"/>
+      <w:lvlText w:val=""/>
+      <w:lvlJc w:val="left"/>
+      <w:pPr>
+        <w:ind w:left="7200" w:hanging="360"/>
+      </w:pPr>
+      <w:rPr>
+        <w:rFonts w:ascii="Wingdings" w:hAnsi="Wingdings" w:hint="default"/>
+      </w:rPr>
+    </w:lvl>
+  </w:abstractNum>
+  <w:abstractNum w:abstractNumId="1">
     <w:nsid w:val="5BE93903"/>
     <w:multiLevelType w:val="hybridMultilevel"/>
     <w:tmpl w:val="46AA5240"/>
@@ -7113,13 +8336,16 @@
     </w:lvl>
   </w:abstractNum>
   <w:num w:numId="1">
+    <w:abstractNumId w:val="1"/>
+  </w:num>
+  <w:num w:numId="2">
     <w:abstractNumId w:val="0"/>
   </w:num>
 </w:numbering>
 </file>
 
 <file path=word/styles.xml><?xml version="1.0" encoding="utf-8"?>
-<w:styles xmlns:mc="http://schemas.openxmlformats.org/markup-compatibility/2006" xmlns:r="http://schemas.openxmlformats.org/officeDocument/2006/relationships" xmlns:w="http://schemas.openxmlformats.org/wordprocessingml/2006/main" xmlns:w14="http://schemas.microsoft.com/office/word/2010/wordml" xmlns:w15="http://schemas.microsoft.com/office/word/2012/wordml" mc:Ignorable="w14 w15">
+<w:styles xmlns:mc="http://schemas.openxmlformats.org/markup-compatibility/2006" xmlns:r="http://schemas.openxmlformats.org/officeDocument/2006/relationships" xmlns:w="http://schemas.openxmlformats.org/wordprocessingml/2006/main" xmlns:w14="http://schemas.microsoft.com/office/word/2010/wordml" mc:Ignorable="w14">
   <w:docDefaults>
     <w:rPrDefault>
       <w:rPr>
@@ -7135,378 +8361,144 @@
       </w:pPr>
     </w:pPrDefault>
   </w:docDefaults>
-  <w:latentStyles w:defLockedState="0" w:defUIPriority="99" w:defSemiHidden="0" w:defUnhideWhenUsed="0" w:defQFormat="0" w:count="371">
-    <w:lsdException w:name="Normal" w:uiPriority="0" w:qFormat="1"/>
-    <w:lsdException w:name="heading 1" w:uiPriority="9" w:qFormat="1"/>
-    <w:lsdException w:name="heading 2" w:semiHidden="1" w:uiPriority="9" w:unhideWhenUsed="1" w:qFormat="1"/>
-    <w:lsdException w:name="heading 3" w:semiHidden="1" w:uiPriority="9" w:unhideWhenUsed="1" w:qFormat="1"/>
-    <w:lsdException w:name="heading 4" w:semiHidden="1" w:uiPriority="9" w:unhideWhenUsed="1" w:qFormat="1"/>
-    <w:lsdException w:name="heading 5" w:semiHidden="1" w:uiPriority="9" w:unhideWhenUsed="1" w:qFormat="1"/>
-    <w:lsdException w:name="heading 6" w:semiHidden="1" w:uiPriority="9" w:unhideWhenUsed="1" w:qFormat="1"/>
-    <w:lsdException w:name="heading 7" w:semiHidden="1" w:uiPriority="9" w:unhideWhenUsed="1" w:qFormat="1"/>
-    <w:lsdException w:name="heading 8" w:semiHidden="1" w:uiPriority="9" w:unhideWhenUsed="1" w:qFormat="1"/>
-    <w:lsdException w:name="heading 9" w:semiHidden="1" w:uiPriority="9" w:unhideWhenUsed="1" w:qFormat="1"/>
-    <w:lsdException w:name="index 1" w:semiHidden="1" w:unhideWhenUsed="1"/>
-    <w:lsdException w:name="index 2" w:semiHidden="1" w:unhideWhenUsed="1"/>
-    <w:lsdException w:name="index 3" w:semiHidden="1" w:unhideWhenUsed="1"/>
-    <w:lsdException w:name="index 4" w:semiHidden="1" w:unhideWhenUsed="1"/>
-    <w:lsdException w:name="index 5" w:semiHidden="1" w:unhideWhenUsed="1"/>
-    <w:lsdException w:name="index 6" w:semiHidden="1" w:unhideWhenUsed="1"/>
-    <w:lsdException w:name="index 7" w:semiHidden="1" w:unhideWhenUsed="1"/>
-    <w:lsdException w:name="index 8" w:semiHidden="1" w:unhideWhenUsed="1"/>
-    <w:lsdException w:name="index 9" w:semiHidden="1" w:unhideWhenUsed="1"/>
-    <w:lsdException w:name="toc 1" w:semiHidden="1" w:uiPriority="39" w:unhideWhenUsed="1"/>
-    <w:lsdException w:name="toc 2" w:semiHidden="1" w:uiPriority="39" w:unhideWhenUsed="1"/>
-    <w:lsdException w:name="toc 3" w:semiHidden="1" w:uiPriority="39" w:unhideWhenUsed="1"/>
-    <w:lsdException w:name="toc 4" w:semiHidden="1" w:uiPriority="39" w:unhideWhenUsed="1"/>
-    <w:lsdException w:name="toc 5" w:semiHidden="1" w:uiPriority="39" w:unhideWhenUsed="1"/>
-    <w:lsdException w:name="toc 6" w:semiHidden="1" w:uiPriority="39" w:unhideWhenUsed="1"/>
-    <w:lsdException w:name="toc 7" w:semiHidden="1" w:uiPriority="39" w:unhideWhenUsed="1"/>
-    <w:lsdException w:name="toc 8" w:semiHidden="1" w:uiPriority="39" w:unhideWhenUsed="1"/>
-    <w:lsdException w:name="toc 9" w:semiHidden="1" w:uiPriority="39" w:unhideWhenUsed="1"/>
-    <w:lsdException w:name="Normal Indent" w:semiHidden="1" w:unhideWhenUsed="1"/>
-    <w:lsdException w:name="footnote text" w:semiHidden="1" w:unhideWhenUsed="1"/>
-    <w:lsdException w:name="annotation text" w:semiHidden="1" w:unhideWhenUsed="1"/>
-    <w:lsdException w:name="header" w:semiHidden="1" w:unhideWhenUsed="1"/>
-    <w:lsdException w:name="footer" w:semiHidden="1" w:unhideWhenUsed="1"/>
-    <w:lsdException w:name="index heading" w:semiHidden="1" w:unhideWhenUsed="1"/>
-    <w:lsdException w:name="caption" w:semiHidden="1" w:uiPriority="35" w:unhideWhenUsed="1" w:qFormat="1"/>
-    <w:lsdException w:name="table of figures" w:semiHidden="1" w:unhideWhenUsed="1"/>
-    <w:lsdException w:name="envelope address" w:semiHidden="1" w:unhideWhenUsed="1"/>
-    <w:lsdException w:name="envelope return" w:semiHidden="1" w:unhideWhenUsed="1"/>
-    <w:lsdException w:name="footnote reference" w:semiHidden="1" w:unhideWhenUsed="1"/>
-    <w:lsdException w:name="annotation reference" w:semiHidden="1" w:unhideWhenUsed="1"/>
-    <w:lsdException w:name="line number" w:semiHidden="1" w:unhideWhenUsed="1"/>
-    <w:lsdException w:name="page number" w:semiHidden="1" w:unhideWhenUsed="1"/>
-    <w:lsdException w:name="endnote reference" w:semiHidden="1" w:unhideWhenUsed="1"/>
-    <w:lsdException w:name="endnote text" w:semiHidden="1" w:unhideWhenUsed="1"/>
-    <w:lsdException w:name="table of authorities" w:semiHidden="1" w:unhideWhenUsed="1"/>
-    <w:lsdException w:name="macro" w:semiHidden="1" w:unhideWhenUsed="1"/>
-    <w:lsdException w:name="toa heading" w:semiHidden="1" w:unhideWhenUsed="1"/>
-    <w:lsdException w:name="List" w:semiHidden="1" w:unhideWhenUsed="1"/>
-    <w:lsdException w:name="List Bullet" w:semiHidden="1" w:unhideWhenUsed="1"/>
-    <w:lsdException w:name="List Number" w:semiHidden="1" w:unhideWhenUsed="1"/>
-    <w:lsdException w:name="List 2" w:semiHidden="1" w:unhideWhenUsed="1"/>
-    <w:lsdException w:name="List 3" w:semiHidden="1" w:unhideWhenUsed="1"/>
-    <w:lsdException w:name="List 4" w:semiHidden="1" w:unhideWhenUsed="1"/>
-    <w:lsdException w:name="List 5" w:semiHidden="1" w:unhideWhenUsed="1"/>
-    <w:lsdException w:name="List Bullet 2" w:semiHidden="1" w:unhideWhenUsed="1"/>
-    <w:lsdException w:name="List Bullet 3" w:semiHidden="1" w:unhideWhenUsed="1"/>
-    <w:lsdException w:name="List Bullet 4" w:semiHidden="1" w:unhideWhenUsed="1"/>
-    <w:lsdException w:name="List Bullet 5" w:semiHidden="1" w:unhideWhenUsed="1"/>
-    <w:lsdException w:name="List Number 2" w:semiHidden="1" w:unhideWhenUsed="1"/>
-    <w:lsdException w:name="List Number 3" w:semiHidden="1" w:unhideWhenUsed="1"/>
-    <w:lsdException w:name="List Number 4" w:semiHidden="1" w:unhideWhenUsed="1"/>
-    <w:lsdException w:name="List Number 5" w:semiHidden="1" w:unhideWhenUsed="1"/>
-    <w:lsdException w:name="Title" w:uiPriority="10" w:qFormat="1"/>
-    <w:lsdException w:name="Closing" w:semiHidden="1" w:unhideWhenUsed="1"/>
-    <w:lsdException w:name="Signature" w:semiHidden="1" w:unhideWhenUsed="1"/>
-    <w:lsdException w:name="Default Paragraph Font" w:semiHidden="1" w:uiPriority="1" w:unhideWhenUsed="1"/>
-    <w:lsdException w:name="Body Text" w:semiHidden="1" w:unhideWhenUsed="1"/>
-    <w:lsdException w:name="Body Text Indent" w:semiHidden="1" w:unhideWhenUsed="1"/>
-    <w:lsdException w:name="List Continue" w:semiHidden="1" w:unhideWhenUsed="1"/>
-    <w:lsdException w:name="List Continue 2" w:semiHidden="1" w:unhideWhenUsed="1"/>
-    <w:lsdException w:name="List Continue 3" w:semiHidden="1" w:unhideWhenUsed="1"/>
-    <w:lsdException w:name="List Continue 4" w:semiHidden="1" w:unhideWhenUsed="1"/>
-    <w:lsdException w:name="List Continue 5" w:semiHidden="1" w:unhideWhenUsed="1"/>
-    <w:lsdException w:name="Message Header" w:semiHidden="1" w:unhideWhenUsed="1"/>
-    <w:lsdException w:name="Subtitle" w:uiPriority="11" w:qFormat="1"/>
-    <w:lsdException w:name="Salutation" w:semiHidden="1" w:unhideWhenUsed="1"/>
-    <w:lsdException w:name="Date" w:semiHidden="1" w:unhideWhenUsed="1"/>
-    <w:lsdException w:name="Body Text First Indent" w:semiHidden="1" w:unhideWhenUsed="1"/>
-    <w:lsdException w:name="Body Text First Indent 2" w:semiHidden="1" w:unhideWhenUsed="1"/>
-    <w:lsdException w:name="Note Heading" w:semiHidden="1" w:unhideWhenUsed="1"/>
-    <w:lsdException w:name="Body Text 2" w:semiHidden="1" w:unhideWhenUsed="1"/>
-    <w:lsdException w:name="Body Text 3" w:semiHidden="1" w:unhideWhenUsed="1"/>
-    <w:lsdException w:name="Body Text Indent 2" w:semiHidden="1" w:unhideWhenUsed="1"/>
-    <w:lsdException w:name="Body Text Indent 3" w:semiHidden="1" w:unhideWhenUsed="1"/>
-    <w:lsdException w:name="Block Text" w:semiHidden="1" w:unhideWhenUsed="1"/>
-    <w:lsdException w:name="Hyperlink" w:semiHidden="1" w:unhideWhenUsed="1"/>
-    <w:lsdException w:name="FollowedHyperlink" w:semiHidden="1" w:unhideWhenUsed="1"/>
-    <w:lsdException w:name="Strong" w:uiPriority="22" w:qFormat="1"/>
-    <w:lsdException w:name="Emphasis" w:uiPriority="20" w:qFormat="1"/>
-    <w:lsdException w:name="Document Map" w:semiHidden="1" w:unhideWhenUsed="1"/>
-    <w:lsdException w:name="Plain Text" w:semiHidden="1" w:unhideWhenUsed="1"/>
-    <w:lsdException w:name="E-mail Signature" w:semiHidden="1" w:unhideWhenUsed="1"/>
-    <w:lsdException w:name="HTML Top of Form" w:semiHidden="1" w:unhideWhenUsed="1"/>
-    <w:lsdException w:name="HTML Bottom of Form" w:semiHidden="1" w:unhideWhenUsed="1"/>
-    <w:lsdException w:name="Normal (Web)" w:semiHidden="1" w:unhideWhenUsed="1"/>
-    <w:lsdException w:name="HTML Acronym" w:semiHidden="1" w:unhideWhenUsed="1"/>
-    <w:lsdException w:name="HTML Address" w:semiHidden="1" w:unhideWhenUsed="1"/>
-    <w:lsdException w:name="HTML Cite" w:semiHidden="1" w:unhideWhenUsed="1"/>
-    <w:lsdException w:name="HTML Code" w:semiHidden="1" w:unhideWhenUsed="1"/>
-    <w:lsdException w:name="HTML Definition" w:semiHidden="1" w:unhideWhenUsed="1"/>
-    <w:lsdException w:name="HTML Keyboard" w:semiHidden="1" w:unhideWhenUsed="1"/>
-    <w:lsdException w:name="HTML Preformatted" w:semiHidden="1" w:unhideWhenUsed="1"/>
-    <w:lsdException w:name="HTML Sample" w:semiHidden="1" w:unhideWhenUsed="1"/>
-    <w:lsdException w:name="HTML Typewriter" w:semiHidden="1" w:unhideWhenUsed="1"/>
-    <w:lsdException w:name="HTML Variable" w:semiHidden="1" w:unhideWhenUsed="1"/>
-    <w:lsdException w:name="Normal Table" w:semiHidden="1" w:unhideWhenUsed="1"/>
-    <w:lsdException w:name="annotation subject" w:semiHidden="1" w:unhideWhenUsed="1"/>
-    <w:lsdException w:name="No List" w:semiHidden="1" w:unhideWhenUsed="1"/>
-    <w:lsdException w:name="Outline List 1" w:semiHidden="1" w:unhideWhenUsed="1"/>
-    <w:lsdException w:name="Outline List 2" w:semiHidden="1" w:unhideWhenUsed="1"/>
-    <w:lsdException w:name="Outline List 3" w:semiHidden="1" w:unhideWhenUsed="1"/>
-    <w:lsdException w:name="Table Simple 1" w:semiHidden="1" w:unhideWhenUsed="1"/>
-    <w:lsdException w:name="Table Simple 2" w:semiHidden="1" w:unhideWhenUsed="1"/>
-    <w:lsdException w:name="Table Simple 3" w:semiHidden="1" w:unhideWhenUsed="1"/>
-    <w:lsdException w:name="Table Classic 1" w:semiHidden="1" w:unhideWhenUsed="1"/>
-    <w:lsdException w:name="Table Classic 2" w:semiHidden="1" w:unhideWhenUsed="1"/>
-    <w:lsdException w:name="Table Classic 3" w:semiHidden="1" w:unhideWhenUsed="1"/>
-    <w:lsdException w:name="Table Classic 4" w:semiHidden="1" w:unhideWhenUsed="1"/>
-    <w:lsdException w:name="Table Colorful 1" w:semiHidden="1" w:unhideWhenUsed="1"/>
-    <w:lsdException w:name="Table Colorful 2" w:semiHidden="1" w:unhideWhenUsed="1"/>
-    <w:lsdException w:name="Table Colorful 3" w:semiHidden="1" w:unhideWhenUsed="1"/>
-    <w:lsdException w:name="Table Columns 1" w:semiHidden="1" w:unhideWhenUsed="1"/>
-    <w:lsdException w:name="Table Columns 2" w:semiHidden="1" w:unhideWhenUsed="1"/>
-    <w:lsdException w:name="Table Columns 3" w:semiHidden="1" w:unhideWhenUsed="1"/>
-    <w:lsdException w:name="Table Columns 4" w:semiHidden="1" w:unhideWhenUsed="1"/>
-    <w:lsdException w:name="Table Columns 5" w:semiHidden="1" w:unhideWhenUsed="1"/>
-    <w:lsdException w:name="Table Grid 1" w:semiHidden="1" w:unhideWhenUsed="1"/>
-    <w:lsdException w:name="Table Grid 2" w:semiHidden="1" w:unhideWhenUsed="1"/>
-    <w:lsdException w:name="Table Grid 3" w:semiHidden="1" w:unhideWhenUsed="1"/>
-    <w:lsdException w:name="Table Grid 4" w:semiHidden="1" w:unhideWhenUsed="1"/>
-    <w:lsdException w:name="Table Grid 5" w:semiHidden="1" w:unhideWhenUsed="1"/>
-    <w:lsdException w:name="Table Grid 6" w:semiHidden="1" w:unhideWhenUsed="1"/>
-    <w:lsdException w:name="Table Grid 7" w:semiHidden="1" w:unhideWhenUsed="1"/>
-    <w:lsdException w:name="Table Grid 8" w:semiHidden="1" w:unhideWhenUsed="1"/>
-    <w:lsdException w:name="Table List 1" w:semiHidden="1" w:unhideWhenUsed="1"/>
-    <w:lsdException w:name="Table List 2" w:semiHidden="1" w:unhideWhenUsed="1"/>
-    <w:lsdException w:name="Table List 3" w:semiHidden="1" w:unhideWhenUsed="1"/>
-    <w:lsdException w:name="Table List 4" w:semiHidden="1" w:unhideWhenUsed="1"/>
-    <w:lsdException w:name="Table List 5" w:semiHidden="1" w:unhideWhenUsed="1"/>
-    <w:lsdException w:name="Table List 6" w:semiHidden="1" w:unhideWhenUsed="1"/>
-    <w:lsdException w:name="Table List 7" w:semiHidden="1" w:unhideWhenUsed="1"/>
-    <w:lsdException w:name="Table List 8" w:semiHidden="1" w:unhideWhenUsed="1"/>
-    <w:lsdException w:name="Table 3D effects 1" w:semiHidden="1" w:unhideWhenUsed="1"/>
-    <w:lsdException w:name="Table 3D effects 2" w:semiHidden="1" w:unhideWhenUsed="1"/>
-    <w:lsdException w:name="Table 3D effects 3" w:semiHidden="1" w:unhideWhenUsed="1"/>
-    <w:lsdException w:name="Table Contemporary" w:semiHidden="1" w:unhideWhenUsed="1"/>
-    <w:lsdException w:name="Table Elegant" w:semiHidden="1" w:unhideWhenUsed="1"/>
-    <w:lsdException w:name="Table Professional" w:semiHidden="1" w:unhideWhenUsed="1"/>
-    <w:lsdException w:name="Table Subtle 1" w:semiHidden="1" w:unhideWhenUsed="1"/>
-    <w:lsdException w:name="Table Subtle 2" w:semiHidden="1" w:unhideWhenUsed="1"/>
-    <w:lsdException w:name="Table Web 1" w:semiHidden="1" w:unhideWhenUsed="1"/>
-    <w:lsdException w:name="Table Web 2" w:semiHidden="1" w:unhideWhenUsed="1"/>
-    <w:lsdException w:name="Table Web 3" w:semiHidden="1" w:unhideWhenUsed="1"/>
-    <w:lsdException w:name="Balloon Text" w:semiHidden="1" w:unhideWhenUsed="1"/>
-    <w:lsdException w:name="Table Grid" w:uiPriority="59"/>
-    <w:lsdException w:name="Table Theme" w:semiHidden="1" w:unhideWhenUsed="1"/>
-    <w:lsdException w:name="Placeholder Text" w:semiHidden="1"/>
-    <w:lsdException w:name="No Spacing" w:uiPriority="1" w:qFormat="1"/>
-    <w:lsdException w:name="Light Shading" w:uiPriority="60"/>
-    <w:lsdException w:name="Light List" w:uiPriority="61"/>
-    <w:lsdException w:name="Light Grid" w:uiPriority="62"/>
-    <w:lsdException w:name="Medium Shading 1" w:uiPriority="63"/>
-    <w:lsdException w:name="Medium Shading 2" w:uiPriority="64"/>
-    <w:lsdException w:name="Medium List 1" w:uiPriority="65"/>
-    <w:lsdException w:name="Medium List 2" w:uiPriority="66"/>
-    <w:lsdException w:name="Medium Grid 1" w:uiPriority="67"/>
-    <w:lsdException w:name="Medium Grid 2" w:uiPriority="68"/>
-    <w:lsdException w:name="Medium Grid 3" w:uiPriority="69"/>
-    <w:lsdException w:name="Dark List" w:uiPriority="70"/>
-    <w:lsdException w:name="Colorful Shading" w:uiPriority="71"/>
-    <w:lsdException w:name="Colorful List" w:uiPriority="72"/>
-    <w:lsdException w:name="Colorful Grid" w:uiPriority="73"/>
-    <w:lsdException w:name="Light Shading Accent 1" w:uiPriority="60"/>
-    <w:lsdException w:name="Light List Accent 1" w:uiPriority="61"/>
-    <w:lsdException w:name="Light Grid Accent 1" w:uiPriority="62"/>
-    <w:lsdException w:name="Medium Shading 1 Accent 1" w:uiPriority="63"/>
-    <w:lsdException w:name="Medium Shading 2 Accent 1" w:uiPriority="64"/>
-    <w:lsdException w:name="Medium List 1 Accent 1" w:uiPriority="65"/>
-    <w:lsdException w:name="Revision" w:semiHidden="1"/>
-    <w:lsdException w:name="List Paragraph" w:uiPriority="34" w:qFormat="1"/>
-    <w:lsdException w:name="Quote" w:uiPriority="29" w:qFormat="1"/>
-    <w:lsdException w:name="Intense Quote" w:uiPriority="30" w:qFormat="1"/>
-    <w:lsdException w:name="Medium List 2 Accent 1" w:uiPriority="66"/>
-    <w:lsdException w:name="Medium Grid 1 Accent 1" w:uiPriority="67"/>
-    <w:lsdException w:name="Medium Grid 2 Accent 1" w:uiPriority="68"/>
-    <w:lsdException w:name="Medium Grid 3 Accent 1" w:uiPriority="69"/>
-    <w:lsdException w:name="Dark List Accent 1" w:uiPriority="70"/>
-    <w:lsdException w:name="Colorful Shading Accent 1" w:uiPriority="71"/>
-    <w:lsdException w:name="Colorful List Accent 1" w:uiPriority="72"/>
-    <w:lsdException w:name="Colorful Grid Accent 1" w:uiPriority="73"/>
-    <w:lsdException w:name="Light Shading Accent 2" w:uiPriority="60"/>
-    <w:lsdException w:name="Light List Accent 2" w:uiPriority="61"/>
-    <w:lsdException w:name="Light Grid Accent 2" w:uiPriority="62"/>
-    <w:lsdException w:name="Medium Shading 1 Accent 2" w:uiPriority="63"/>
-    <w:lsdException w:name="Medium Shading 2 Accent 2" w:uiPriority="64"/>
-    <w:lsdException w:name="Medium List 1 Accent 2" w:uiPriority="65"/>
-    <w:lsdException w:name="Medium List 2 Accent 2" w:uiPriority="66"/>
-    <w:lsdException w:name="Medium Grid 1 Accent 2" w:uiPriority="67"/>
-    <w:lsdException w:name="Medium Grid 2 Accent 2" w:uiPriority="68"/>
-    <w:lsdException w:name="Medium Grid 3 Accent 2" w:uiPriority="69"/>
-    <w:lsdException w:name="Dark List Accent 2" w:uiPriority="70"/>
-    <w:lsdException w:name="Colorful Shading Accent 2" w:uiPriority="71"/>
-    <w:lsdException w:name="Colorful List Accent 2" w:uiPriority="72"/>
-    <w:lsdException w:name="Colorful Grid Accent 2" w:uiPriority="73"/>
-    <w:lsdException w:name="Light Shading Accent 3" w:uiPriority="60"/>
-    <w:lsdException w:name="Light List Accent 3" w:uiPriority="61"/>
-    <w:lsdException w:name="Light Grid Accent 3" w:uiPriority="62"/>
-    <w:lsdException w:name="Medium Shading 1 Accent 3" w:uiPriority="63"/>
-    <w:lsdException w:name="Medium Shading 2 Accent 3" w:uiPriority="64"/>
-    <w:lsdException w:name="Medium List 1 Accent 3" w:uiPriority="65"/>
-    <w:lsdException w:name="Medium List 2 Accent 3" w:uiPriority="66"/>
-    <w:lsdException w:name="Medium Grid 1 Accent 3" w:uiPriority="67"/>
-    <w:lsdException w:name="Medium Grid 2 Accent 3" w:uiPriority="68"/>
-    <w:lsdException w:name="Medium Grid 3 Accent 3" w:uiPriority="69"/>
-    <w:lsdException w:name="Dark List Accent 3" w:uiPriority="70"/>
-    <w:lsdException w:name="Colorful Shading Accent 3" w:uiPriority="71"/>
-    <w:lsdException w:name="Colorful List Accent 3" w:uiPriority="72"/>
-    <w:lsdException w:name="Colorful Grid Accent 3" w:uiPriority="73"/>
-    <w:lsdException w:name="Light Shading Accent 4" w:uiPriority="60"/>
-    <w:lsdException w:name="Light List Accent 4" w:uiPriority="61"/>
-    <w:lsdException w:name="Light Grid Accent 4" w:uiPriority="62"/>
-    <w:lsdException w:name="Medium Shading 1 Accent 4" w:uiPriority="63"/>
-    <w:lsdException w:name="Medium Shading 2 Accent 4" w:uiPriority="64"/>
-    <w:lsdException w:name="Medium List 1 Accent 4" w:uiPriority="65"/>
-    <w:lsdException w:name="Medium List 2 Accent 4" w:uiPriority="66"/>
-    <w:lsdException w:name="Medium Grid 1 Accent 4" w:uiPriority="67"/>
-    <w:lsdException w:name="Medium Grid 2 Accent 4" w:uiPriority="68"/>
-    <w:lsdException w:name="Medium Grid 3 Accent 4" w:uiPriority="69"/>
-    <w:lsdException w:name="Dark List Accent 4" w:uiPriority="70"/>
-    <w:lsdException w:name="Colorful Shading Accent 4" w:uiPriority="71"/>
-    <w:lsdException w:name="Colorful List Accent 4" w:uiPriority="72"/>
-    <w:lsdException w:name="Colorful Grid Accent 4" w:uiPriority="73"/>
-    <w:lsdException w:name="Light Shading Accent 5" w:uiPriority="60"/>
-    <w:lsdException w:name="Light List Accent 5" w:uiPriority="61"/>
-    <w:lsdException w:name="Light Grid Accent 5" w:uiPriority="62"/>
-    <w:lsdException w:name="Medium Shading 1 Accent 5" w:uiPriority="63"/>
-    <w:lsdException w:name="Medium Shading 2 Accent 5" w:uiPriority="64"/>
-    <w:lsdException w:name="Medium List 1 Accent 5" w:uiPriority="65"/>
-    <w:lsdException w:name="Medium List 2 Accent 5" w:uiPriority="66"/>
-    <w:lsdException w:name="Medium Grid 1 Accent 5" w:uiPriority="67"/>
-    <w:lsdException w:name="Medium Grid 2 Accent 5" w:uiPriority="68"/>
-    <w:lsdException w:name="Medium Grid 3 Accent 5" w:uiPriority="69"/>
-    <w:lsdException w:name="Dark List Accent 5" w:uiPriority="70"/>
-    <w:lsdException w:name="Colorful Shading Accent 5" w:uiPriority="71"/>
-    <w:lsdException w:name="Colorful List Accent 5" w:uiPriority="72"/>
-    <w:lsdException w:name="Colorful Grid Accent 5" w:uiPriority="73"/>
-    <w:lsdException w:name="Light Shading Accent 6" w:uiPriority="60"/>
-    <w:lsdException w:name="Light List Accent 6" w:uiPriority="61"/>
-    <w:lsdException w:name="Light Grid Accent 6" w:uiPriority="62"/>
-    <w:lsdException w:name="Medium Shading 1 Accent 6" w:uiPriority="63"/>
-    <w:lsdException w:name="Medium Shading 2 Accent 6" w:uiPriority="64"/>
-    <w:lsdException w:name="Medium List 1 Accent 6" w:uiPriority="65"/>
-    <w:lsdException w:name="Medium List 2 Accent 6" w:uiPriority="66"/>
-    <w:lsdException w:name="Medium Grid 1 Accent 6" w:uiPriority="67"/>
-    <w:lsdException w:name="Medium Grid 2 Accent 6" w:uiPriority="68"/>
-    <w:lsdException w:name="Medium Grid 3 Accent 6" w:uiPriority="69"/>
-    <w:lsdException w:name="Dark List Accent 6" w:uiPriority="70"/>
-    <w:lsdException w:name="Colorful Shading Accent 6" w:uiPriority="71"/>
-    <w:lsdException w:name="Colorful List Accent 6" w:uiPriority="72"/>
-    <w:lsdException w:name="Colorful Grid Accent 6" w:uiPriority="73"/>
-    <w:lsdException w:name="Subtle Emphasis" w:uiPriority="19" w:qFormat="1"/>
-    <w:lsdException w:name="Intense Emphasis" w:uiPriority="21" w:qFormat="1"/>
-    <w:lsdException w:name="Subtle Reference" w:uiPriority="31" w:qFormat="1"/>
-    <w:lsdException w:name="Intense Reference" w:uiPriority="32" w:qFormat="1"/>
-    <w:lsdException w:name="Book Title" w:uiPriority="33" w:qFormat="1"/>
-    <w:lsdException w:name="Bibliography" w:semiHidden="1" w:uiPriority="37" w:unhideWhenUsed="1"/>
-    <w:lsdException w:name="TOC Heading" w:semiHidden="1" w:uiPriority="39" w:unhideWhenUsed="1" w:qFormat="1"/>
-    <w:lsdException w:name="Plain Table 1" w:uiPriority="41"/>
-    <w:lsdException w:name="Plain Table 2" w:uiPriority="42"/>
-    <w:lsdException w:name="Plain Table 3" w:uiPriority="43"/>
-    <w:lsdException w:name="Plain Table 4" w:uiPriority="44"/>
-    <w:lsdException w:name="Plain Table 5" w:uiPriority="45"/>
-    <w:lsdException w:name="Grid Table Light" w:uiPriority="40"/>
-    <w:lsdException w:name="Grid Table 1 Light" w:uiPriority="46"/>
-    <w:lsdException w:name="Grid Table 2" w:uiPriority="47"/>
-    <w:lsdException w:name="Grid Table 3" w:uiPriority="48"/>
-    <w:lsdException w:name="Grid Table 4" w:uiPriority="49"/>
-    <w:lsdException w:name="Grid Table 5 Dark" w:uiPriority="50"/>
-    <w:lsdException w:name="Grid Table 6 Colorful" w:uiPriority="51"/>
-    <w:lsdException w:name="Grid Table 7 Colorful" w:uiPriority="52"/>
-    <w:lsdException w:name="Grid Table 1 Light Accent 1" w:uiPriority="46"/>
-    <w:lsdException w:name="Grid Table 2 Accent 1" w:uiPriority="47"/>
-    <w:lsdException w:name="Grid Table 3 Accent 1" w:uiPriority="48"/>
-    <w:lsdException w:name="Grid Table 4 Accent 1" w:uiPriority="49"/>
-    <w:lsdException w:name="Grid Table 5 Dark Accent 1" w:uiPriority="50"/>
-    <w:lsdException w:name="Grid Table 6 Colorful Accent 1" w:uiPriority="51"/>
-    <w:lsdException w:name="Grid Table 7 Colorful Accent 1" w:uiPriority="52"/>
-    <w:lsdException w:name="Grid Table 1 Light Accent 2" w:uiPriority="46"/>
-    <w:lsdException w:name="Grid Table 2 Accent 2" w:uiPriority="47"/>
-    <w:lsdException w:name="Grid Table 3 Accent 2" w:uiPriority="48"/>
-    <w:lsdException w:name="Grid Table 4 Accent 2" w:uiPriority="49"/>
-    <w:lsdException w:name="Grid Table 5 Dark Accent 2" w:uiPriority="50"/>
-    <w:lsdException w:name="Grid Table 6 Colorful Accent 2" w:uiPriority="51"/>
-    <w:lsdException w:name="Grid Table 7 Colorful Accent 2" w:uiPriority="52"/>
-    <w:lsdException w:name="Grid Table 1 Light Accent 3" w:uiPriority="46"/>
-    <w:lsdException w:name="Grid Table 2 Accent 3" w:uiPriority="47"/>
-    <w:lsdException w:name="Grid Table 3 Accent 3" w:uiPriority="48"/>
-    <w:lsdException w:name="Grid Table 4 Accent 3" w:uiPriority="49"/>
-    <w:lsdException w:name="Grid Table 5 Dark Accent 3" w:uiPriority="50"/>
-    <w:lsdException w:name="Grid Table 6 Colorful Accent 3" w:uiPriority="51"/>
-    <w:lsdException w:name="Grid Table 7 Colorful Accent 3" w:uiPriority="52"/>
-    <w:lsdException w:name="Grid Table 1 Light Accent 4" w:uiPriority="46"/>
-    <w:lsdException w:name="Grid Table 2 Accent 4" w:uiPriority="47"/>
-    <w:lsdException w:name="Grid Table 3 Accent 4" w:uiPriority="48"/>
-    <w:lsdException w:name="Grid Table 4 Accent 4" w:uiPriority="49"/>
-    <w:lsdException w:name="Grid Table 5 Dark Accent 4" w:uiPriority="50"/>
-    <w:lsdException w:name="Grid Table 6 Colorful Accent 4" w:uiPriority="51"/>
-    <w:lsdException w:name="Grid Table 7 Colorful Accent 4" w:uiPriority="52"/>
-    <w:lsdException w:name="Grid Table 1 Light Accent 5" w:uiPriority="46"/>
-    <w:lsdException w:name="Grid Table 2 Accent 5" w:uiPriority="47"/>
-    <w:lsdException w:name="Grid Table 3 Accent 5" w:uiPriority="48"/>
-    <w:lsdException w:name="Grid Table 4 Accent 5" w:uiPriority="49"/>
-    <w:lsdException w:name="Grid Table 5 Dark Accent 5" w:uiPriority="50"/>
-    <w:lsdException w:name="Grid Table 6 Colorful Accent 5" w:uiPriority="51"/>
-    <w:lsdException w:name="Grid Table 7 Colorful Accent 5" w:uiPriority="52"/>
-    <w:lsdException w:name="Grid Table 1 Light Accent 6" w:uiPriority="46"/>
-    <w:lsdException w:name="Grid Table 2 Accent 6" w:uiPriority="47"/>
-    <w:lsdException w:name="Grid Table 3 Accent 6" w:uiPriority="48"/>
-    <w:lsdException w:name="Grid Table 4 Accent 6" w:uiPriority="49"/>
-    <w:lsdException w:name="Grid Table 5 Dark Accent 6" w:uiPriority="50"/>
-    <w:lsdException w:name="Grid Table 6 Colorful Accent 6" w:uiPriority="51"/>
-    <w:lsdException w:name="Grid Table 7 Colorful Accent 6" w:uiPriority="52"/>
-    <w:lsdException w:name="List Table 1 Light" w:uiPriority="46"/>
-    <w:lsdException w:name="List Table 2" w:uiPriority="47"/>
-    <w:lsdException w:name="List Table 3" w:uiPriority="48"/>
-    <w:lsdException w:name="List Table 4" w:uiPriority="49"/>
-    <w:lsdException w:name="List Table 5 Dark" w:uiPriority="50"/>
-    <w:lsdException w:name="List Table 6 Colorful" w:uiPriority="51"/>
-    <w:lsdException w:name="List Table 7 Colorful" w:uiPriority="52"/>
-    <w:lsdException w:name="List Table 1 Light Accent 1" w:uiPriority="46"/>
-    <w:lsdException w:name="List Table 2 Accent 1" w:uiPriority="47"/>
-    <w:lsdException w:name="List Table 3 Accent 1" w:uiPriority="48"/>
-    <w:lsdException w:name="List Table 4 Accent 1" w:uiPriority="49"/>
-    <w:lsdException w:name="List Table 5 Dark Accent 1" w:uiPriority="50"/>
-    <w:lsdException w:name="List Table 6 Colorful Accent 1" w:uiPriority="51"/>
-    <w:lsdException w:name="List Table 7 Colorful Accent 1" w:uiPriority="52"/>
-    <w:lsdException w:name="List Table 1 Light Accent 2" w:uiPriority="46"/>
-    <w:lsdException w:name="List Table 2 Accent 2" w:uiPriority="47"/>
-    <w:lsdException w:name="List Table 3 Accent 2" w:uiPriority="48"/>
-    <w:lsdException w:name="List Table 4 Accent 2" w:uiPriority="49"/>
-    <w:lsdException w:name="List Table 5 Dark Accent 2" w:uiPriority="50"/>
-    <w:lsdException w:name="List Table 6 Colorful Accent 2" w:uiPriority="51"/>
-    <w:lsdException w:name="List Table 7 Colorful Accent 2" w:uiPriority="52"/>
-    <w:lsdException w:name="List Table 1 Light Accent 3" w:uiPriority="46"/>
-    <w:lsdException w:name="List Table 2 Accent 3" w:uiPriority="47"/>
-    <w:lsdException w:name="List Table 3 Accent 3" w:uiPriority="48"/>
-    <w:lsdException w:name="List Table 4 Accent 3" w:uiPriority="49"/>
-    <w:lsdException w:name="List Table 5 Dark Accent 3" w:uiPriority="50"/>
-    <w:lsdException w:name="List Table 6 Colorful Accent 3" w:uiPriority="51"/>
-    <w:lsdException w:name="List Table 7 Colorful Accent 3" w:uiPriority="52"/>
-    <w:lsdException w:name="List Table 1 Light Accent 4" w:uiPriority="46"/>
-    <w:lsdException w:name="List Table 2 Accent 4" w:uiPriority="47"/>
-    <w:lsdException w:name="List Table 3 Accent 4" w:uiPriority="48"/>
-    <w:lsdException w:name="List Table 4 Accent 4" w:uiPriority="49"/>
-    <w:lsdException w:name="List Table 5 Dark Accent 4" w:uiPriority="50"/>
-    <w:lsdException w:name="List Table 6 Colorful Accent 4" w:uiPriority="51"/>
-    <w:lsdException w:name="List Table 7 Colorful Accent 4" w:uiPriority="52"/>
-    <w:lsdException w:name="List Table 1 Light Accent 5" w:uiPriority="46"/>
-    <w:lsdException w:name="List Table 2 Accent 5" w:uiPriority="47"/>
-    <w:lsdException w:name="List Table 3 Accent 5" w:uiPriority="48"/>
-    <w:lsdException w:name="List Table 4 Accent 5" w:uiPriority="49"/>
-    <w:lsdException w:name="List Table 5 Dark Accent 5" w:uiPriority="50"/>
-    <w:lsdException w:name="List Table 6 Colorful Accent 5" w:uiPriority="51"/>
-    <w:lsdException w:name="List Table 7 Colorful Accent 5" w:uiPriority="52"/>
-    <w:lsdException w:name="List Table 1 Light Accent 6" w:uiPriority="46"/>
-    <w:lsdException w:name="List Table 2 Accent 6" w:uiPriority="47"/>
-    <w:lsdException w:name="List Table 3 Accent 6" w:uiPriority="48"/>
-    <w:lsdException w:name="List Table 4 Accent 6" w:uiPriority="49"/>
-    <w:lsdException w:name="List Table 5 Dark Accent 6" w:uiPriority="50"/>
-    <w:lsdException w:name="List Table 6 Colorful Accent 6" w:uiPriority="51"/>
-    <w:lsdException w:name="List Table 7 Colorful Accent 6" w:uiPriority="52"/>
+  <w:latentStyles w:defLockedState="0" w:defUIPriority="99" w:defSemiHidden="1" w:defUnhideWhenUsed="1" w:defQFormat="0" w:count="267">
+    <w:lsdException w:name="Normal" w:semiHidden="0" w:uiPriority="0" w:unhideWhenUsed="0" w:qFormat="1"/>
+    <w:lsdException w:name="heading 1" w:semiHidden="0" w:uiPriority="9" w:unhideWhenUsed="0" w:qFormat="1"/>
+    <w:lsdException w:name="heading 2" w:uiPriority="9" w:qFormat="1"/>
+    <w:lsdException w:name="heading 3" w:uiPriority="9" w:qFormat="1"/>
+    <w:lsdException w:name="heading 4" w:uiPriority="9" w:qFormat="1"/>
+    <w:lsdException w:name="heading 5" w:uiPriority="9" w:qFormat="1"/>
+    <w:lsdException w:name="heading 6" w:uiPriority="9" w:qFormat="1"/>
+    <w:lsdException w:name="heading 7" w:uiPriority="9" w:qFormat="1"/>
+    <w:lsdException w:name="heading 8" w:uiPriority="9" w:qFormat="1"/>
+    <w:lsdException w:name="heading 9" w:uiPriority="9" w:qFormat="1"/>
+    <w:lsdException w:name="toc 1" w:uiPriority="39"/>
+    <w:lsdException w:name="toc 2" w:uiPriority="39"/>
+    <w:lsdException w:name="toc 3" w:uiPriority="39"/>
+    <w:lsdException w:name="toc 4" w:uiPriority="39"/>
+    <w:lsdException w:name="toc 5" w:uiPriority="39"/>
+    <w:lsdException w:name="toc 6" w:uiPriority="39"/>
+    <w:lsdException w:name="toc 7" w:uiPriority="39"/>
+    <w:lsdException w:name="toc 8" w:uiPriority="39"/>
+    <w:lsdException w:name="toc 9" w:uiPriority="39"/>
+    <w:lsdException w:name="caption" w:uiPriority="35" w:qFormat="1"/>
+    <w:lsdException w:name="Title" w:semiHidden="0" w:uiPriority="10" w:unhideWhenUsed="0" w:qFormat="1"/>
+    <w:lsdException w:name="Default Paragraph Font" w:uiPriority="1"/>
+    <w:lsdException w:name="Subtitle" w:semiHidden="0" w:uiPriority="11" w:unhideWhenUsed="0" w:qFormat="1"/>
+    <w:lsdException w:name="Strong" w:semiHidden="0" w:uiPriority="22" w:unhideWhenUsed="0" w:qFormat="1"/>
+    <w:lsdException w:name="Emphasis" w:semiHidden="0" w:uiPriority="20" w:unhideWhenUsed="0" w:qFormat="1"/>
+    <w:lsdException w:name="Table Grid" w:semiHidden="0" w:uiPriority="59" w:unhideWhenUsed="0"/>
+    <w:lsdException w:name="Placeholder Text" w:unhideWhenUsed="0"/>
+    <w:lsdException w:name="No Spacing" w:semiHidden="0" w:uiPriority="1" w:unhideWhenUsed="0" w:qFormat="1"/>
+    <w:lsdException w:name="Light Shading" w:semiHidden="0" w:uiPriority="60" w:unhideWhenUsed="0"/>
+    <w:lsdException w:name="Light List" w:semiHidden="0" w:uiPriority="61" w:unhideWhenUsed="0"/>
+    <w:lsdException w:name="Light Grid" w:semiHidden="0" w:uiPriority="62" w:unhideWhenUsed="0"/>
+    <w:lsdException w:name="Medium Shading 1" w:semiHidden="0" w:uiPriority="63" w:unhideWhenUsed="0"/>
+    <w:lsdException w:name="Medium Shading 2" w:semiHidden="0" w:uiPriority="64" w:unhideWhenUsed="0"/>
+    <w:lsdException w:name="Medium List 1" w:semiHidden="0" w:uiPriority="65" w:unhideWhenUsed="0"/>
+    <w:lsdException w:name="Medium List 2" w:semiHidden="0" w:uiPriority="66" w:unhideWhenUsed="0"/>
+    <w:lsdException w:name="Medium Grid 1" w:semiHidden="0" w:uiPriority="67" w:unhideWhenUsed="0"/>
+    <w:lsdException w:name="Medium Grid 2" w:semiHidden="0" w:uiPriority="68" w:unhideWhenUsed="0"/>
+    <w:lsdException w:name="Medium Grid 3" w:semiHidden="0" w:uiPriority="69" w:unhideWhenUsed="0"/>
+    <w:lsdException w:name="Dark List" w:semiHidden="0" w:uiPriority="70" w:unhideWhenUsed="0"/>
+    <w:lsdException w:name="Colorful Shading" w:semiHidden="0" w:uiPriority="71" w:unhideWhenUsed="0"/>
+    <w:lsdException w:name="Colorful List" w:semiHidden="0" w:uiPriority="72" w:unhideWhenUsed="0"/>
+    <w:lsdException w:name="Colorful Grid" w:semiHidden="0" w:uiPriority="73" w:unhideWhenUsed="0"/>
+    <w:lsdException w:name="Light Shading Accent 1" w:semiHidden="0" w:uiPriority="60" w:unhideWhenUsed="0"/>
+    <w:lsdException w:name="Light List Accent 1" w:semiHidden="0" w:uiPriority="61" w:unhideWhenUsed="0"/>
+    <w:lsdException w:name="Light Grid Accent 1" w:semiHidden="0" w:uiPriority="62" w:unhideWhenUsed="0"/>
+    <w:lsdException w:name="Medium Shading 1 Accent 1" w:semiHidden="0" w:uiPriority="63" w:unhideWhenUsed="0"/>
+    <w:lsdException w:name="Medium Shading 2 Accent 1" w:semiHidden="0" w:uiPriority="64" w:unhideWhenUsed="0"/>
+    <w:lsdException w:name="Medium List 1 Accent 1" w:semiHidden="0" w:uiPriority="65" w:unhideWhenUsed="0"/>
+    <w:lsdException w:name="Revision" w:unhideWhenUsed="0"/>
+    <w:lsdException w:name="List Paragraph" w:semiHidden="0" w:uiPriority="34" w:unhideWhenUsed="0" w:qFormat="1"/>
+    <w:lsdException w:name="Quote" w:semiHidden="0" w:uiPriority="29" w:unhideWhenUsed="0" w:qFormat="1"/>
+    <w:lsdException w:name="Intense Quote" w:semiHidden="0" w:uiPriority="30" w:unhideWhenUsed="0" w:qFormat="1"/>
+    <w:lsdException w:name="Medium List 2 Accent 1" w:semiHidden="0" w:uiPriority="66" w:unhideWhenUsed="0"/>
+    <w:lsdException w:name="Medium Grid 1 Accent 1" w:semiHidden="0" w:uiPriority="67" w:unhideWhenUsed="0"/>
+    <w:lsdException w:name="Medium Grid 2 Accent 1" w:semiHidden="0" w:uiPriority="68" w:unhideWhenUsed="0"/>
+    <w:lsdException w:name="Medium Grid 3 Accent 1" w:semiHidden="0" w:uiPriority="69" w:unhideWhenUsed="0"/>
+    <w:lsdException w:name="Dark List Accent 1" w:semiHidden="0" w:uiPriority="70" w:unhideWhenUsed="0"/>
+    <w:lsdException w:name="Colorful Shading Accent 1" w:semiHidden="0" w:uiPriority="71" w:unhideWhenUsed="0"/>
+    <w:lsdException w:name="Colorful List Accent 1" w:semiHidden="0" w:uiPriority="72" w:unhideWhenUsed="0"/>
+    <w:lsdException w:name="Colorful Grid Accent 1" w:semiHidden="0" w:uiPriority="73" w:unhideWhenUsed="0"/>
+    <w:lsdException w:name="Light Shading Accent 2" w:semiHidden="0" w:uiPriority="60" w:unhideWhenUsed="0"/>
+    <w:lsdException w:name="Light List Accent 2" w:semiHidden="0" w:uiPriority="61" w:unhideWhenUsed="0"/>
+    <w:lsdException w:name="Light Grid Accent 2" w:semiHidden="0" w:uiPriority="62" w:unhideWhenUsed="0"/>
+    <w:lsdException w:name="Medium Shading 1 Accent 2" w:semiHidden="0" w:uiPriority="63" w:unhideWhenUsed="0"/>
+    <w:lsdException w:name="Medium Shading 2 Accent 2" w:semiHidden="0" w:uiPriority="64" w:unhideWhenUsed="0"/>
+    <w:lsdException w:name="Medium List 1 Accent 2" w:semiHidden="0" w:uiPriority="65" w:unhideWhenUsed="0"/>
+    <w:lsdException w:name="Medium List 2 Accent 2" w:semiHidden="0" w:uiPriority="66" w:unhideWhenUsed="0"/>
+    <w:lsdException w:name="Medium Grid 1 Accent 2" w:semiHidden="0" w:uiPriority="67" w:unhideWhenUsed="0"/>
+    <w:lsdException w:name="Medium Grid 2 Accent 2" w:semiHidden="0" w:uiPriority="68" w:unhideWhenUsed="0"/>
+    <w:lsdException w:name="Medium Grid 3 Accent 2" w:semiHidden="0" w:uiPriority="69" w:unhideWhenUsed="0"/>
+    <w:lsdException w:name="Dark List Accent 2" w:semiHidden="0" w:uiPriority="70" w:unhideWhenUsed="0"/>
+    <w:lsdException w:name="Colorful Shading Accent 2" w:semiHidden="0" w:uiPriority="71" w:unhideWhenUsed="0"/>
+    <w:lsdException w:name="Colorful List Accent 2" w:semiHidden="0" w:uiPriority="72" w:unhideWhenUsed="0"/>
+    <w:lsdException w:name="Colorful Grid Accent 2" w:semiHidden="0" w:uiPriority="73" w:unhideWhenUsed="0"/>
+    <w:lsdException w:name="Light Shading Accent 3" w:semiHidden="0" w:uiPriority="60" w:unhideWhenUsed="0"/>
+    <w:lsdException w:name="Light List Accent 3" w:semiHidden="0" w:uiPriority="61" w:unhideWhenUsed="0"/>
+    <w:lsdException w:name="Light Grid Accent 3" w:semiHidden="0" w:uiPriority="62" w:unhideWhenUsed="0"/>
+    <w:lsdException w:name="Medium Shading 1 Accent 3" w:semiHidden="0" w:uiPriority="63" w:unhideWhenUsed="0"/>
+    <w:lsdException w:name="Medium Shading 2 Accent 3" w:semiHidden="0" w:uiPriority="64" w:unhideWhenUsed="0"/>
+    <w:lsdException w:name="Medium List 1 Accent 3" w:semiHidden="0" w:uiPriority="65" w:unhideWhenUsed="0"/>
+    <w:lsdException w:name="Medium List 2 Accent 3" w:semiHidden="0" w:uiPriority="66" w:unhideWhenUsed="0"/>
+    <w:lsdException w:name="Medium Grid 1 Accent 3" w:semiHidden="0" w:uiPriority="67" w:unhideWhenUsed="0"/>
+    <w:lsdException w:name="Medium Grid 2 Accent 3" w:semiHidden="0" w:uiPriority="68" w:unhideWhenUsed="0"/>
+    <w:lsdException w:name="Medium Grid 3 Accent 3" w:semiHidden="0" w:uiPriority="69" w:unhideWhenUsed="0"/>
+    <w:lsdException w:name="Dark List Accent 3" w:semiHidden="0" w:uiPriority="70" w:unhideWhenUsed="0"/>
+    <w:lsdException w:name="Colorful Shading Accent 3" w:semiHidden="0" w:uiPriority="71" w:unhideWhenUsed="0"/>
+    <w:lsdException w:name="Colorful List Accent 3" w:semiHidden="0" w:uiPriority="72" w:unhideWhenUsed="0"/>
+    <w:lsdException w:name="Colorful Grid Accent 3" w:semiHidden="0" w:uiPriority="73" w:unhideWhenUsed="0"/>
+    <w:lsdException w:name="Light Shading Accent 4" w:semiHidden="0" w:uiPriority="60" w:unhideWhenUsed="0"/>
+    <w:lsdException w:name="Light List Accent 4" w:semiHidden="0" w:uiPriority="61" w:unhideWhenUsed="0"/>
+    <w:lsdException w:name="Light Grid Accent 4" w:semiHidden="0" w:uiPriority="62" w:unhideWhenUsed="0"/>
+    <w:lsdException w:name="Medium Shading 1 Accent 4" w:semiHidden="0" w:uiPriority="63" w:unhideWhenUsed="0"/>
+    <w:lsdException w:name="Medium Shading 2 Accent 4" w:semiHidden="0" w:uiPriority="64" w:unhideWhenUsed="0"/>
+    <w:lsdException w:name="Medium List 1 Accent 4" w:semiHidden="0" w:uiPriority="65" w:unhideWhenUsed="0"/>
+    <w:lsdException w:name="Medium List 2 Accent 4" w:semiHidden="0" w:uiPriority="66" w:unhideWhenUsed="0"/>
+    <w:lsdException w:name="Medium Grid 1 Accent 4" w:semiHidden="0" w:uiPriority="67" w:unhideWhenUsed="0"/>
+    <w:lsdException w:name="Medium Grid 2 Accent 4" w:semiHidden="0" w:uiPriority="68" w:unhideWhenUsed="0"/>
+    <w:lsdException w:name="Medium Grid 3 Accent 4" w:semiHidden="0" w:uiPriority="69" w:unhideWhenUsed="0"/>
+    <w:lsdException w:name="Dark List Accent 4" w:semiHidden="0" w:uiPriority="70" w:unhideWhenUsed="0"/>
+    <w:lsdException w:name="Colorful Shading Accent 4" w:semiHidden="0" w:uiPriority="71" w:unhideWhenUsed="0"/>
+    <w:lsdException w:name="Colorful List Accent 4" w:semiHidden="0" w:uiPriority="72" w:unhideWhenUsed="0"/>
+    <w:lsdException w:name="Colorful Grid Accent 4" w:semiHidden="0" w:uiPriority="73" w:unhideWhenUsed="0"/>
+    <w:lsdException w:name="Light Shading Accent 5" w:semiHidden="0" w:uiPriority="60" w:unhideWhenUsed="0"/>
+    <w:lsdException w:name="Light List Accent 5" w:semiHidden="0" w:uiPriority="61" w:unhideWhenUsed="0"/>
+    <w:lsdException w:name="Light Grid Accent 5" w:semiHidden="0" w:uiPriority="62" w:unhideWhenUsed="0"/>
+    <w:lsdException w:name="Medium Shading 1 Accent 5" w:semiHidden="0" w:uiPriority="63" w:unhideWhenUsed="0"/>
+    <w:lsdException w:name="Medium Shading 2 Accent 5" w:semiHidden="0" w:uiPriority="64" w:unhideWhenUsed="0"/>
+    <w:lsdException w:name="Medium List 1 Accent 5" w:semiHidden="0" w:uiPriority="65" w:unhideWhenUsed="0"/>
+    <w:lsdException w:name="Medium List 2 Accent 5" w:semiHidden="0" w:uiPriority="66" w:unhideWhenUsed="0"/>
+    <w:lsdException w:name="Medium Grid 1 Accent 5" w:semiHidden="0" w:uiPriority="67" w:unhideWhenUsed="0"/>
+    <w:lsdException w:name="Medium Grid 2 Accent 5" w:semiHidden="0" w:uiPriority="68" w:unhideWhenUsed="0"/>
+    <w:lsdException w:name="Medium Grid 3 Accent 5" w:semiHidden="0" w:uiPriority="69" w:unhideWhenUsed="0"/>
+    <w:lsdException w:name="Dark List Accent 5" w:semiHidden="0" w:uiPriority="70" w:unhideWhenUsed="0"/>
+    <w:lsdException w:name="Colorful Shading Accent 5" w:semiHidden="0" w:uiPriority="71" w:unhideWhenUsed="0"/>
+    <w:lsdException w:name="Colorful List Accent 5" w:semiHidden="0" w:uiPriority="72" w:unhideWhenUsed="0"/>
+    <w:lsdException w:name="Colorful Grid Accent 5" w:semiHidden="0" w:uiPriority="73" w:unhideWhenUsed="0"/>
+    <w:lsdException w:name="Light Shading Accent 6" w:semiHidden="0" w:uiPriority="60" w:unhideWhenUsed="0"/>
+    <w:lsdException w:name="Light List Accent 6" w:semiHidden="0" w:uiPriority="61" w:unhideWhenUsed="0"/>
+    <w:lsdException w:name="Light Grid Accent 6" w:semiHidden="0" w:uiPriority="62" w:unhideWhenUsed="0"/>
+    <w:lsdException w:name="Medium Shading 1 Accent 6" w:semiHidden="0" w:uiPriority="63" w:unhideWhenUsed="0"/>
+    <w:lsdException w:name="Medium Shading 2 Accent 6" w:semiHidden="0" w:uiPriority="64" w:unhideWhenUsed="0"/>
+    <w:lsdException w:name="Medium List 1 Accent 6" w:semiHidden="0" w:uiPriority="65" w:unhideWhenUsed="0"/>
+    <w:lsdException w:name="Medium List 2 Accent 6" w:semiHidden="0" w:uiPriority="66" w:unhideWhenUsed="0"/>
+    <w:lsdException w:name="Medium Grid 1 Accent 6" w:semiHidden="0" w:uiPriority="67" w:unhideWhenUsed="0"/>
+    <w:lsdException w:name="Medium Grid 2 Accent 6" w:semiHidden="0" w:uiPriority="68" w:unhideWhenUsed="0"/>
+    <w:lsdException w:name="Medium Grid 3 Accent 6" w:semiHidden="0" w:uiPriority="69" w:unhideWhenUsed="0"/>
+    <w:lsdException w:name="Dark List Accent 6" w:semiHidden="0" w:uiPriority="70" w:unhideWhenUsed="0"/>
+    <w:lsdException w:name="Colorful Shading Accent 6" w:semiHidden="0" w:uiPriority="71" w:unhideWhenUsed="0"/>
+    <w:lsdException w:name="Colorful List Accent 6" w:semiHidden="0" w:uiPriority="72" w:unhideWhenUsed="0"/>
+    <w:lsdException w:name="Colorful Grid Accent 6" w:semiHidden="0" w:uiPriority="73" w:unhideWhenUsed="0"/>
+    <w:lsdException w:name="Subtle Emphasis" w:semiHidden="0" w:uiPriority="19" w:unhideWhenUsed="0" w:qFormat="1"/>
+    <w:lsdException w:name="Intense Emphasis" w:semiHidden="0" w:uiPriority="21" w:unhideWhenUsed="0" w:qFormat="1"/>
+    <w:lsdException w:name="Subtle Reference" w:semiHidden="0" w:uiPriority="31" w:unhideWhenUsed="0" w:qFormat="1"/>
+    <w:lsdException w:name="Intense Reference" w:semiHidden="0" w:uiPriority="32" w:unhideWhenUsed="0" w:qFormat="1"/>
+    <w:lsdException w:name="Book Title" w:semiHidden="0" w:uiPriority="33" w:unhideWhenUsed="0" w:qFormat="1"/>
+    <w:lsdException w:name="Bibliography" w:uiPriority="37"/>
+    <w:lsdException w:name="TOC Heading" w:uiPriority="39" w:qFormat="1"/>
   </w:latentStyles>
   <w:style w:type="paragraph" w:default="1" w:styleId="Normal">
     <w:name w:val="Normal"/>
@@ -7515,13 +8507,13 @@
       <w:lang w:val="pt-BR"/>
     </w:rPr>
   </w:style>
-  <w:style w:type="character" w:default="1" w:styleId="DefaultParagraphFont">
+  <w:style w:type="character" w:default="1" w:styleId="Fontepargpadro">
     <w:name w:val="Default Paragraph Font"/>
     <w:uiPriority w:val="1"/>
     <w:semiHidden/>
     <w:unhideWhenUsed/>
   </w:style>
-  <w:style w:type="table" w:default="1" w:styleId="TableNormal">
+  <w:style w:type="table" w:default="1" w:styleId="Tabelanormal">
     <w:name w:val="Normal Table"/>
     <w:uiPriority w:val="99"/>
     <w:semiHidden/>
@@ -7536,15 +8528,15 @@
       </w:tblCellMar>
     </w:tblPr>
   </w:style>
-  <w:style w:type="numbering" w:default="1" w:styleId="NoList">
+  <w:style w:type="numbering" w:default="1" w:styleId="Semlista">
     <w:name w:val="No List"/>
     <w:uiPriority w:val="99"/>
     <w:semiHidden/>
     <w:unhideWhenUsed/>
   </w:style>
-  <w:style w:type="character" w:styleId="Emphasis">
+  <w:style w:type="character" w:styleId="nfase">
     <w:name w:val="Emphasis"/>
-    <w:basedOn w:val="DefaultParagraphFont"/>
+    <w:basedOn w:val="Fontepargpadro"/>
     <w:uiPriority w:val="20"/>
     <w:qFormat/>
     <w:rsid w:val="004662C8"/>
@@ -7553,7 +8545,7 @@
       <w:iCs/>
     </w:rPr>
   </w:style>
-  <w:style w:type="paragraph" w:styleId="ListParagraph">
+  <w:style w:type="paragraph" w:styleId="PargrafodaLista">
     <w:name w:val="List Paragraph"/>
     <w:basedOn w:val="Normal"/>
     <w:uiPriority w:val="34"/>
@@ -7564,10 +8556,10 @@
       <w:contextualSpacing/>
     </w:pPr>
   </w:style>
-  <w:style w:type="paragraph" w:styleId="HTMLPreformatted">
+  <w:style w:type="paragraph" w:styleId="Pr-formataoHTML">
     <w:name w:val="HTML Preformatted"/>
     <w:basedOn w:val="Normal"/>
-    <w:link w:val="HTMLPreformattedChar"/>
+    <w:link w:val="Pr-formataoHTMLChar"/>
     <w:uiPriority w:val="99"/>
     <w:unhideWhenUsed/>
     <w:rsid w:val="00BC62A0"/>
@@ -7599,10 +8591,10 @@
       <w:lang w:val="en-US"/>
     </w:rPr>
   </w:style>
-  <w:style w:type="character" w:customStyle="1" w:styleId="HTMLPreformattedChar">
-    <w:name w:val="HTML Preformatted Char"/>
-    <w:basedOn w:val="DefaultParagraphFont"/>
-    <w:link w:val="HTMLPreformatted"/>
+  <w:style w:type="character" w:customStyle="1" w:styleId="Pr-formataoHTMLChar">
+    <w:name w:val="Pré-formatação HTML Char"/>
+    <w:basedOn w:val="Fontepargpadro"/>
+    <w:link w:val="Pr-formataoHTML"/>
     <w:uiPriority w:val="99"/>
     <w:rsid w:val="00BC62A0"/>
     <w:rPr>
@@ -7611,9 +8603,9 @@
       <w:szCs w:val="20"/>
     </w:rPr>
   </w:style>
-  <w:style w:type="character" w:styleId="PlaceholderText">
+  <w:style w:type="character" w:styleId="TextodoEspaoReservado">
     <w:name w:val="Placeholder Text"/>
-    <w:basedOn w:val="DefaultParagraphFont"/>
+    <w:basedOn w:val="Fontepargpadro"/>
     <w:uiPriority w:val="99"/>
     <w:semiHidden/>
     <w:rsid w:val="00BC62A0"/>
@@ -7621,15 +8613,16 @@
       <w:color w:val="808080"/>
     </w:rPr>
   </w:style>
-  <w:style w:type="table" w:styleId="TableGrid">
+  <w:style w:type="table" w:styleId="Tabelacomgrade">
     <w:name w:val="Table Grid"/>
-    <w:basedOn w:val="TableNormal"/>
+    <w:basedOn w:val="Tabelanormal"/>
     <w:uiPriority w:val="59"/>
     <w:rsid w:val="00F71861"/>
     <w:pPr>
       <w:spacing w:after="0" w:line="240" w:lineRule="auto"/>
     </w:pPr>
     <w:tblPr>
+      <w:tblInd w:w="0" w:type="dxa"/>
       <w:tblBorders>
         <w:top w:val="single" w:sz="4" w:space="0" w:color="auto"/>
         <w:left w:val="single" w:sz="4" w:space="0" w:color="auto"/>
@@ -7638,11 +8631,17 @@
         <w:insideH w:val="single" w:sz="4" w:space="0" w:color="auto"/>
         <w:insideV w:val="single" w:sz="4" w:space="0" w:color="auto"/>
       </w:tblBorders>
+      <w:tblCellMar>
+        <w:top w:w="0" w:type="dxa"/>
+        <w:left w:w="108" w:type="dxa"/>
+        <w:bottom w:w="0" w:type="dxa"/>
+        <w:right w:w="108" w:type="dxa"/>
+      </w:tblCellMar>
     </w:tblPr>
   </w:style>
-  <w:style w:type="table" w:styleId="GridTable3-Accent1">
+  <w:style w:type="table" w:customStyle="1" w:styleId="GridTable3Accent1">
     <w:name w:val="Grid Table 3 Accent 1"/>
-    <w:basedOn w:val="TableNormal"/>
+    <w:basedOn w:val="Tabelanormal"/>
     <w:uiPriority w:val="48"/>
     <w:rsid w:val="00DB548E"/>
     <w:pPr>
@@ -7651,6 +8650,7 @@
     <w:tblPr>
       <w:tblStyleRowBandSize w:val="1"/>
       <w:tblStyleColBandSize w:val="1"/>
+      <w:tblInd w:w="0" w:type="dxa"/>
       <w:tblBorders>
         <w:top w:val="single" w:sz="4" w:space="0" w:color="95B3D7" w:themeColor="accent1" w:themeTint="99"/>
         <w:left w:val="single" w:sz="4" w:space="0" w:color="95B3D7" w:themeColor="accent1" w:themeTint="99"/>
@@ -7659,6 +8659,12 @@
         <w:insideH w:val="single" w:sz="4" w:space="0" w:color="95B3D7" w:themeColor="accent1" w:themeTint="99"/>
         <w:insideV w:val="single" w:sz="4" w:space="0" w:color="95B3D7" w:themeColor="accent1" w:themeTint="99"/>
       </w:tblBorders>
+      <w:tblCellMar>
+        <w:top w:w="0" w:type="dxa"/>
+        <w:left w:w="108" w:type="dxa"/>
+        <w:bottom w:w="0" w:type="dxa"/>
+        <w:right w:w="108" w:type="dxa"/>
+      </w:tblCellMar>
     </w:tblPr>
     <w:tblStylePr w:type="firstRow">
       <w:rPr>
@@ -7775,6 +8781,509 @@
         </w:tcBorders>
       </w:tcPr>
     </w:tblStylePr>
+  </w:style>
+  <w:style w:type="paragraph" w:styleId="Textodebalo">
+    <w:name w:val="Balloon Text"/>
+    <w:basedOn w:val="Normal"/>
+    <w:link w:val="TextodebaloChar"/>
+    <w:uiPriority w:val="99"/>
+    <w:semiHidden/>
+    <w:unhideWhenUsed/>
+    <w:rsid w:val="00B87FE8"/>
+    <w:pPr>
+      <w:spacing w:after="0" w:line="240" w:lineRule="auto"/>
+    </w:pPr>
+    <w:rPr>
+      <w:rFonts w:ascii="Tahoma" w:hAnsi="Tahoma" w:cs="Tahoma"/>
+      <w:sz w:val="16"/>
+      <w:szCs w:val="16"/>
+    </w:rPr>
+  </w:style>
+  <w:style w:type="character" w:customStyle="1" w:styleId="TextodebaloChar">
+    <w:name w:val="Texto de balão Char"/>
+    <w:basedOn w:val="Fontepargpadro"/>
+    <w:link w:val="Textodebalo"/>
+    <w:uiPriority w:val="99"/>
+    <w:semiHidden/>
+    <w:rsid w:val="00B87FE8"/>
+    <w:rPr>
+      <w:rFonts w:ascii="Tahoma" w:hAnsi="Tahoma" w:cs="Tahoma"/>
+      <w:sz w:val="16"/>
+      <w:szCs w:val="16"/>
+      <w:lang w:val="pt-BR"/>
+    </w:rPr>
+  </w:style>
+</w:styles>
+</file>
+
+<file path=word/stylesWithEffects.xml><?xml version="1.0" encoding="utf-8"?>
+<w:styles xmlns:wpc="http://schemas.microsoft.com/office/word/2010/wordprocessingCanvas" xmlns:mc="http://schemas.openxmlformats.org/markup-compatibility/2006" xmlns:o="urn:schemas-microsoft-com:office:office" xmlns:r="http://schemas.openxmlformats.org/officeDocument/2006/relationships" xmlns:m="http://schemas.openxmlformats.org/officeDocument/2006/math" xmlns:v="urn:schemas-microsoft-com:vml" xmlns:wp14="http://schemas.microsoft.com/office/word/2010/wordprocessingDrawing" xmlns:wp="http://schemas.openxmlformats.org/drawingml/2006/wordprocessingDrawing" xmlns:w10="urn:schemas-microsoft-com:office:word" xmlns:w="http://schemas.openxmlformats.org/wordprocessingml/2006/main" xmlns:w14="http://schemas.microsoft.com/office/word/2010/wordml" xmlns:wpg="http://schemas.microsoft.com/office/word/2010/wordprocessingGroup" xmlns:wpi="http://schemas.microsoft.com/office/word/2010/wordprocessingInk" xmlns:wne="http://schemas.microsoft.com/office/word/2006/wordml" xmlns:wps="http://schemas.microsoft.com/office/word/2010/wordprocessingShape" mc:Ignorable="w14 wp14">
+  <w:docDefaults>
+    <w:rPrDefault>
+      <w:rPr>
+        <w:rFonts w:asciiTheme="minorHAnsi" w:eastAsiaTheme="minorHAnsi" w:hAnsiTheme="minorHAnsi" w:cstheme="minorBidi"/>
+        <w:sz w:val="22"/>
+        <w:szCs w:val="22"/>
+        <w:lang w:val="en-US" w:eastAsia="en-US" w:bidi="ar-SA"/>
+      </w:rPr>
+    </w:rPrDefault>
+    <w:pPrDefault>
+      <w:pPr>
+        <w:spacing w:after="200" w:line="276" w:lineRule="auto"/>
+      </w:pPr>
+    </w:pPrDefault>
+  </w:docDefaults>
+  <w:latentStyles w:defLockedState="0" w:defUIPriority="99" w:defSemiHidden="1" w:defUnhideWhenUsed="1" w:defQFormat="0" w:count="267">
+    <w:lsdException w:name="Normal" w:semiHidden="0" w:uiPriority="0" w:unhideWhenUsed="0" w:qFormat="1"/>
+    <w:lsdException w:name="heading 1" w:semiHidden="0" w:uiPriority="9" w:unhideWhenUsed="0" w:qFormat="1"/>
+    <w:lsdException w:name="heading 2" w:uiPriority="9" w:qFormat="1"/>
+    <w:lsdException w:name="heading 3" w:uiPriority="9" w:qFormat="1"/>
+    <w:lsdException w:name="heading 4" w:uiPriority="9" w:qFormat="1"/>
+    <w:lsdException w:name="heading 5" w:uiPriority="9" w:qFormat="1"/>
+    <w:lsdException w:name="heading 6" w:uiPriority="9" w:qFormat="1"/>
+    <w:lsdException w:name="heading 7" w:uiPriority="9" w:qFormat="1"/>
+    <w:lsdException w:name="heading 8" w:uiPriority="9" w:qFormat="1"/>
+    <w:lsdException w:name="heading 9" w:uiPriority="9" w:qFormat="1"/>
+    <w:lsdException w:name="toc 1" w:uiPriority="39"/>
+    <w:lsdException w:name="toc 2" w:uiPriority="39"/>
+    <w:lsdException w:name="toc 3" w:uiPriority="39"/>
+    <w:lsdException w:name="toc 4" w:uiPriority="39"/>
+    <w:lsdException w:name="toc 5" w:uiPriority="39"/>
+    <w:lsdException w:name="toc 6" w:uiPriority="39"/>
+    <w:lsdException w:name="toc 7" w:uiPriority="39"/>
+    <w:lsdException w:name="toc 8" w:uiPriority="39"/>
+    <w:lsdException w:name="toc 9" w:uiPriority="39"/>
+    <w:lsdException w:name="caption" w:uiPriority="35" w:qFormat="1"/>
+    <w:lsdException w:name="Title" w:semiHidden="0" w:uiPriority="10" w:unhideWhenUsed="0" w:qFormat="1"/>
+    <w:lsdException w:name="Default Paragraph Font" w:uiPriority="1"/>
+    <w:lsdException w:name="Subtitle" w:semiHidden="0" w:uiPriority="11" w:unhideWhenUsed="0" w:qFormat="1"/>
+    <w:lsdException w:name="Strong" w:semiHidden="0" w:uiPriority="22" w:unhideWhenUsed="0" w:qFormat="1"/>
+    <w:lsdException w:name="Emphasis" w:semiHidden="0" w:uiPriority="20" w:unhideWhenUsed="0" w:qFormat="1"/>
+    <w:lsdException w:name="Table Grid" w:semiHidden="0" w:uiPriority="59" w:unhideWhenUsed="0"/>
+    <w:lsdException w:name="Placeholder Text" w:unhideWhenUsed="0"/>
+    <w:lsdException w:name="No Spacing" w:semiHidden="0" w:uiPriority="1" w:unhideWhenUsed="0" w:qFormat="1"/>
+    <w:lsdException w:name="Light Shading" w:semiHidden="0" w:uiPriority="60" w:unhideWhenUsed="0"/>
+    <w:lsdException w:name="Light List" w:semiHidden="0" w:uiPriority="61" w:unhideWhenUsed="0"/>
+    <w:lsdException w:name="Light Grid" w:semiHidden="0" w:uiPriority="62" w:unhideWhenUsed="0"/>
+    <w:lsdException w:name="Medium Shading 1" w:semiHidden="0" w:uiPriority="63" w:unhideWhenUsed="0"/>
+    <w:lsdException w:name="Medium Shading 2" w:semiHidden="0" w:uiPriority="64" w:unhideWhenUsed="0"/>
+    <w:lsdException w:name="Medium List 1" w:semiHidden="0" w:uiPriority="65" w:unhideWhenUsed="0"/>
+    <w:lsdException w:name="Medium List 2" w:semiHidden="0" w:uiPriority="66" w:unhideWhenUsed="0"/>
+    <w:lsdException w:name="Medium Grid 1" w:semiHidden="0" w:uiPriority="67" w:unhideWhenUsed="0"/>
+    <w:lsdException w:name="Medium Grid 2" w:semiHidden="0" w:uiPriority="68" w:unhideWhenUsed="0"/>
+    <w:lsdException w:name="Medium Grid 3" w:semiHidden="0" w:uiPriority="69" w:unhideWhenUsed="0"/>
+    <w:lsdException w:name="Dark List" w:semiHidden="0" w:uiPriority="70" w:unhideWhenUsed="0"/>
+    <w:lsdException w:name="Colorful Shading" w:semiHidden="0" w:uiPriority="71" w:unhideWhenUsed="0"/>
+    <w:lsdException w:name="Colorful List" w:semiHidden="0" w:uiPriority="72" w:unhideWhenUsed="0"/>
+    <w:lsdException w:name="Colorful Grid" w:semiHidden="0" w:uiPriority="73" w:unhideWhenUsed="0"/>
+    <w:lsdException w:name="Light Shading Accent 1" w:semiHidden="0" w:uiPriority="60" w:unhideWhenUsed="0"/>
+    <w:lsdException w:name="Light List Accent 1" w:semiHidden="0" w:uiPriority="61" w:unhideWhenUsed="0"/>
+    <w:lsdException w:name="Light Grid Accent 1" w:semiHidden="0" w:uiPriority="62" w:unhideWhenUsed="0"/>
+    <w:lsdException w:name="Medium Shading 1 Accent 1" w:semiHidden="0" w:uiPriority="63" w:unhideWhenUsed="0"/>
+    <w:lsdException w:name="Medium Shading 2 Accent 1" w:semiHidden="0" w:uiPriority="64" w:unhideWhenUsed="0"/>
+    <w:lsdException w:name="Medium List 1 Accent 1" w:semiHidden="0" w:uiPriority="65" w:unhideWhenUsed="0"/>
+    <w:lsdException w:name="Revision" w:unhideWhenUsed="0"/>
+    <w:lsdException w:name="List Paragraph" w:semiHidden="0" w:uiPriority="34" w:unhideWhenUsed="0" w:qFormat="1"/>
+    <w:lsdException w:name="Quote" w:semiHidden="0" w:uiPriority="29" w:unhideWhenUsed="0" w:qFormat="1"/>
+    <w:lsdException w:name="Intense Quote" w:semiHidden="0" w:uiPriority="30" w:unhideWhenUsed="0" w:qFormat="1"/>
+    <w:lsdException w:name="Medium List 2 Accent 1" w:semiHidden="0" w:uiPriority="66" w:unhideWhenUsed="0"/>
+    <w:lsdException w:name="Medium Grid 1 Accent 1" w:semiHidden="0" w:uiPriority="67" w:unhideWhenUsed="0"/>
+    <w:lsdException w:name="Medium Grid 2 Accent 1" w:semiHidden="0" w:uiPriority="68" w:unhideWhenUsed="0"/>
+    <w:lsdException w:name="Medium Grid 3 Accent 1" w:semiHidden="0" w:uiPriority="69" w:unhideWhenUsed="0"/>
+    <w:lsdException w:name="Dark List Accent 1" w:semiHidden="0" w:uiPriority="70" w:unhideWhenUsed="0"/>
+    <w:lsdException w:name="Colorful Shading Accent 1" w:semiHidden="0" w:uiPriority="71" w:unhideWhenUsed="0"/>
+    <w:lsdException w:name="Colorful List Accent 1" w:semiHidden="0" w:uiPriority="72" w:unhideWhenUsed="0"/>
+    <w:lsdException w:name="Colorful Grid Accent 1" w:semiHidden="0" w:uiPriority="73" w:unhideWhenUsed="0"/>
+    <w:lsdException w:name="Light Shading Accent 2" w:semiHidden="0" w:uiPriority="60" w:unhideWhenUsed="0"/>
+    <w:lsdException w:name="Light List Accent 2" w:semiHidden="0" w:uiPriority="61" w:unhideWhenUsed="0"/>
+    <w:lsdException w:name="Light Grid Accent 2" w:semiHidden="0" w:uiPriority="62" w:unhideWhenUsed="0"/>
+    <w:lsdException w:name="Medium Shading 1 Accent 2" w:semiHidden="0" w:uiPriority="63" w:unhideWhenUsed="0"/>
+    <w:lsdException w:name="Medium Shading 2 Accent 2" w:semiHidden="0" w:uiPriority="64" w:unhideWhenUsed="0"/>
+    <w:lsdException w:name="Medium List 1 Accent 2" w:semiHidden="0" w:uiPriority="65" w:unhideWhenUsed="0"/>
+    <w:lsdException w:name="Medium List 2 Accent 2" w:semiHidden="0" w:uiPriority="66" w:unhideWhenUsed="0"/>
+    <w:lsdException w:name="Medium Grid 1 Accent 2" w:semiHidden="0" w:uiPriority="67" w:unhideWhenUsed="0"/>
+    <w:lsdException w:name="Medium Grid 2 Accent 2" w:semiHidden="0" w:uiPriority="68" w:unhideWhenUsed="0"/>
+    <w:lsdException w:name="Medium Grid 3 Accent 2" w:semiHidden="0" w:uiPriority="69" w:unhideWhenUsed="0"/>
+    <w:lsdException w:name="Dark List Accent 2" w:semiHidden="0" w:uiPriority="70" w:unhideWhenUsed="0"/>
+    <w:lsdException w:name="Colorful Shading Accent 2" w:semiHidden="0" w:uiPriority="71" w:unhideWhenUsed="0"/>
+    <w:lsdException w:name="Colorful List Accent 2" w:semiHidden="0" w:uiPriority="72" w:unhideWhenUsed="0"/>
+    <w:lsdException w:name="Colorful Grid Accent 2" w:semiHidden="0" w:uiPriority="73" w:unhideWhenUsed="0"/>
+    <w:lsdException w:name="Light Shading Accent 3" w:semiHidden="0" w:uiPriority="60" w:unhideWhenUsed="0"/>
+    <w:lsdException w:name="Light List Accent 3" w:semiHidden="0" w:uiPriority="61" w:unhideWhenUsed="0"/>
+    <w:lsdException w:name="Light Grid Accent 3" w:semiHidden="0" w:uiPriority="62" w:unhideWhenUsed="0"/>
+    <w:lsdException w:name="Medium Shading 1 Accent 3" w:semiHidden="0" w:uiPriority="63" w:unhideWhenUsed="0"/>
+    <w:lsdException w:name="Medium Shading 2 Accent 3" w:semiHidden="0" w:uiPriority="64" w:unhideWhenUsed="0"/>
+    <w:lsdException w:name="Medium List 1 Accent 3" w:semiHidden="0" w:uiPriority="65" w:unhideWhenUsed="0"/>
+    <w:lsdException w:name="Medium List 2 Accent 3" w:semiHidden="0" w:uiPriority="66" w:unhideWhenUsed="0"/>
+    <w:lsdException w:name="Medium Grid 1 Accent 3" w:semiHidden="0" w:uiPriority="67" w:unhideWhenUsed="0"/>
+    <w:lsdException w:name="Medium Grid 2 Accent 3" w:semiHidden="0" w:uiPriority="68" w:unhideWhenUsed="0"/>
+    <w:lsdException w:name="Medium Grid 3 Accent 3" w:semiHidden="0" w:uiPriority="69" w:unhideWhenUsed="0"/>
+    <w:lsdException w:name="Dark List Accent 3" w:semiHidden="0" w:uiPriority="70" w:unhideWhenUsed="0"/>
+    <w:lsdException w:name="Colorful Shading Accent 3" w:semiHidden="0" w:uiPriority="71" w:unhideWhenUsed="0"/>
+    <w:lsdException w:name="Colorful List Accent 3" w:semiHidden="0" w:uiPriority="72" w:unhideWhenUsed="0"/>
+    <w:lsdException w:name="Colorful Grid Accent 3" w:semiHidden="0" w:uiPriority="73" w:unhideWhenUsed="0"/>
+    <w:lsdException w:name="Light Shading Accent 4" w:semiHidden="0" w:uiPriority="60" w:unhideWhenUsed="0"/>
+    <w:lsdException w:name="Light List Accent 4" w:semiHidden="0" w:uiPriority="61" w:unhideWhenUsed="0"/>
+    <w:lsdException w:name="Light Grid Accent 4" w:semiHidden="0" w:uiPriority="62" w:unhideWhenUsed="0"/>
+    <w:lsdException w:name="Medium Shading 1 Accent 4" w:semiHidden="0" w:uiPriority="63" w:unhideWhenUsed="0"/>
+    <w:lsdException w:name="Medium Shading 2 Accent 4" w:semiHidden="0" w:uiPriority="64" w:unhideWhenUsed="0"/>
+    <w:lsdException w:name="Medium List 1 Accent 4" w:semiHidden="0" w:uiPriority="65" w:unhideWhenUsed="0"/>
+    <w:lsdException w:name="Medium List 2 Accent 4" w:semiHidden="0" w:uiPriority="66" w:unhideWhenUsed="0"/>
+    <w:lsdException w:name="Medium Grid 1 Accent 4" w:semiHidden="0" w:uiPriority="67" w:unhideWhenUsed="0"/>
+    <w:lsdException w:name="Medium Grid 2 Accent 4" w:semiHidden="0" w:uiPriority="68" w:unhideWhenUsed="0"/>
+    <w:lsdException w:name="Medium Grid 3 Accent 4" w:semiHidden="0" w:uiPriority="69" w:unhideWhenUsed="0"/>
+    <w:lsdException w:name="Dark List Accent 4" w:semiHidden="0" w:uiPriority="70" w:unhideWhenUsed="0"/>
+    <w:lsdException w:name="Colorful Shading Accent 4" w:semiHidden="0" w:uiPriority="71" w:unhideWhenUsed="0"/>
+    <w:lsdException w:name="Colorful List Accent 4" w:semiHidden="0" w:uiPriority="72" w:unhideWhenUsed="0"/>
+    <w:lsdException w:name="Colorful Grid Accent 4" w:semiHidden="0" w:uiPriority="73" w:unhideWhenUsed="0"/>
+    <w:lsdException w:name="Light Shading Accent 5" w:semiHidden="0" w:uiPriority="60" w:unhideWhenUsed="0"/>
+    <w:lsdException w:name="Light List Accent 5" w:semiHidden="0" w:uiPriority="61" w:unhideWhenUsed="0"/>
+    <w:lsdException w:name="Light Grid Accent 5" w:semiHidden="0" w:uiPriority="62" w:unhideWhenUsed="0"/>
+    <w:lsdException w:name="Medium Shading 1 Accent 5" w:semiHidden="0" w:uiPriority="63" w:unhideWhenUsed="0"/>
+    <w:lsdException w:name="Medium Shading 2 Accent 5" w:semiHidden="0" w:uiPriority="64" w:unhideWhenUsed="0"/>
+    <w:lsdException w:name="Medium List 1 Accent 5" w:semiHidden="0" w:uiPriority="65" w:unhideWhenUsed="0"/>
+    <w:lsdException w:name="Medium List 2 Accent 5" w:semiHidden="0" w:uiPriority="66" w:unhideWhenUsed="0"/>
+    <w:lsdException w:name="Medium Grid 1 Accent 5" w:semiHidden="0" w:uiPriority="67" w:unhideWhenUsed="0"/>
+    <w:lsdException w:name="Medium Grid 2 Accent 5" w:semiHidden="0" w:uiPriority="68" w:unhideWhenUsed="0"/>
+    <w:lsdException w:name="Medium Grid 3 Accent 5" w:semiHidden="0" w:uiPriority="69" w:unhideWhenUsed="0"/>
+    <w:lsdException w:name="Dark List Accent 5" w:semiHidden="0" w:uiPriority="70" w:unhideWhenUsed="0"/>
+    <w:lsdException w:name="Colorful Shading Accent 5" w:semiHidden="0" w:uiPriority="71" w:unhideWhenUsed="0"/>
+    <w:lsdException w:name="Colorful List Accent 5" w:semiHidden="0" w:uiPriority="72" w:unhideWhenUsed="0"/>
+    <w:lsdException w:name="Colorful Grid Accent 5" w:semiHidden="0" w:uiPriority="73" w:unhideWhenUsed="0"/>
+    <w:lsdException w:name="Light Shading Accent 6" w:semiHidden="0" w:uiPriority="60" w:unhideWhenUsed="0"/>
+    <w:lsdException w:name="Light List Accent 6" w:semiHidden="0" w:uiPriority="61" w:unhideWhenUsed="0"/>
+    <w:lsdException w:name="Light Grid Accent 6" w:semiHidden="0" w:uiPriority="62" w:unhideWhenUsed="0"/>
+    <w:lsdException w:name="Medium Shading 1 Accent 6" w:semiHidden="0" w:uiPriority="63" w:unhideWhenUsed="0"/>
+    <w:lsdException w:name="Medium Shading 2 Accent 6" w:semiHidden="0" w:uiPriority="64" w:unhideWhenUsed="0"/>
+    <w:lsdException w:name="Medium List 1 Accent 6" w:semiHidden="0" w:uiPriority="65" w:unhideWhenUsed="0"/>
+    <w:lsdException w:name="Medium List 2 Accent 6" w:semiHidden="0" w:uiPriority="66" w:unhideWhenUsed="0"/>
+    <w:lsdException w:name="Medium Grid 1 Accent 6" w:semiHidden="0" w:uiPriority="67" w:unhideWhenUsed="0"/>
+    <w:lsdException w:name="Medium Grid 2 Accent 6" w:semiHidden="0" w:uiPriority="68" w:unhideWhenUsed="0"/>
+    <w:lsdException w:name="Medium Grid 3 Accent 6" w:semiHidden="0" w:uiPriority="69" w:unhideWhenUsed="0"/>
+    <w:lsdException w:name="Dark List Accent 6" w:semiHidden="0" w:uiPriority="70" w:unhideWhenUsed="0"/>
+    <w:lsdException w:name="Colorful Shading Accent 6" w:semiHidden="0" w:uiPriority="71" w:unhideWhenUsed="0"/>
+    <w:lsdException w:name="Colorful List Accent 6" w:semiHidden="0" w:uiPriority="72" w:unhideWhenUsed="0"/>
+    <w:lsdException w:name="Colorful Grid Accent 6" w:semiHidden="0" w:uiPriority="73" w:unhideWhenUsed="0"/>
+    <w:lsdException w:name="Subtle Emphasis" w:semiHidden="0" w:uiPriority="19" w:unhideWhenUsed="0" w:qFormat="1"/>
+    <w:lsdException w:name="Intense Emphasis" w:semiHidden="0" w:uiPriority="21" w:unhideWhenUsed="0" w:qFormat="1"/>
+    <w:lsdException w:name="Subtle Reference" w:semiHidden="0" w:uiPriority="31" w:unhideWhenUsed="0" w:qFormat="1"/>
+    <w:lsdException w:name="Intense Reference" w:semiHidden="0" w:uiPriority="32" w:unhideWhenUsed="0" w:qFormat="1"/>
+    <w:lsdException w:name="Book Title" w:semiHidden="0" w:uiPriority="33" w:unhideWhenUsed="0" w:qFormat="1"/>
+    <w:lsdException w:name="Bibliography" w:uiPriority="37"/>
+    <w:lsdException w:name="TOC Heading" w:uiPriority="39" w:qFormat="1"/>
+  </w:latentStyles>
+  <w:style w:type="paragraph" w:default="1" w:styleId="Normal">
+    <w:name w:val="Normal"/>
+    <w:qFormat/>
+    <w:rPr>
+      <w:lang w:val="pt-BR"/>
+    </w:rPr>
+  </w:style>
+  <w:style w:type="character" w:default="1" w:styleId="Fontepargpadro">
+    <w:name w:val="Default Paragraph Font"/>
+    <w:uiPriority w:val="1"/>
+    <w:semiHidden/>
+    <w:unhideWhenUsed/>
+  </w:style>
+  <w:style w:type="table" w:default="1" w:styleId="Tabelanormal">
+    <w:name w:val="Normal Table"/>
+    <w:uiPriority w:val="99"/>
+    <w:semiHidden/>
+    <w:unhideWhenUsed/>
+    <w:tblPr>
+      <w:tblInd w:w="0" w:type="dxa"/>
+      <w:tblCellMar>
+        <w:top w:w="0" w:type="dxa"/>
+        <w:left w:w="108" w:type="dxa"/>
+        <w:bottom w:w="0" w:type="dxa"/>
+        <w:right w:w="108" w:type="dxa"/>
+      </w:tblCellMar>
+    </w:tblPr>
+  </w:style>
+  <w:style w:type="numbering" w:default="1" w:styleId="Semlista">
+    <w:name w:val="No List"/>
+    <w:uiPriority w:val="99"/>
+    <w:semiHidden/>
+    <w:unhideWhenUsed/>
+  </w:style>
+  <w:style w:type="character" w:styleId="nfase">
+    <w:name w:val="Emphasis"/>
+    <w:basedOn w:val="Fontepargpadro"/>
+    <w:uiPriority w:val="20"/>
+    <w:qFormat/>
+    <w:rsid w:val="004662C8"/>
+    <w:rPr>
+      <w:i/>
+      <w:iCs/>
+    </w:rPr>
+  </w:style>
+  <w:style w:type="paragraph" w:styleId="PargrafodaLista">
+    <w:name w:val="List Paragraph"/>
+    <w:basedOn w:val="Normal"/>
+    <w:uiPriority w:val="34"/>
+    <w:qFormat/>
+    <w:rsid w:val="0063137F"/>
+    <w:pPr>
+      <w:ind w:left="720"/>
+      <w:contextualSpacing/>
+    </w:pPr>
+  </w:style>
+  <w:style w:type="paragraph" w:styleId="Pr-formataoHTML">
+    <w:name w:val="HTML Preformatted"/>
+    <w:basedOn w:val="Normal"/>
+    <w:link w:val="Pr-formataoHTMLChar"/>
+    <w:uiPriority w:val="99"/>
+    <w:unhideWhenUsed/>
+    <w:rsid w:val="00BC62A0"/>
+    <w:pPr>
+      <w:tabs>
+        <w:tab w:val="left" w:pos="916"/>
+        <w:tab w:val="left" w:pos="1832"/>
+        <w:tab w:val="left" w:pos="2748"/>
+        <w:tab w:val="left" w:pos="3664"/>
+        <w:tab w:val="left" w:pos="4580"/>
+        <w:tab w:val="left" w:pos="5496"/>
+        <w:tab w:val="left" w:pos="6412"/>
+        <w:tab w:val="left" w:pos="7328"/>
+        <w:tab w:val="left" w:pos="8244"/>
+        <w:tab w:val="left" w:pos="9160"/>
+        <w:tab w:val="left" w:pos="10076"/>
+        <w:tab w:val="left" w:pos="10992"/>
+        <w:tab w:val="left" w:pos="11908"/>
+        <w:tab w:val="left" w:pos="12824"/>
+        <w:tab w:val="left" w:pos="13740"/>
+        <w:tab w:val="left" w:pos="14656"/>
+      </w:tabs>
+      <w:spacing w:after="0" w:line="240" w:lineRule="auto"/>
+    </w:pPr>
+    <w:rPr>
+      <w:rFonts w:ascii="Courier New" w:eastAsia="Times New Roman" w:hAnsi="Courier New" w:cs="Courier New"/>
+      <w:sz w:val="20"/>
+      <w:szCs w:val="20"/>
+      <w:lang w:val="en-US"/>
+    </w:rPr>
+  </w:style>
+  <w:style w:type="character" w:customStyle="1" w:styleId="Pr-formataoHTMLChar">
+    <w:name w:val="Pré-formatação HTML Char"/>
+    <w:basedOn w:val="Fontepargpadro"/>
+    <w:link w:val="Pr-formataoHTML"/>
+    <w:uiPriority w:val="99"/>
+    <w:rsid w:val="00BC62A0"/>
+    <w:rPr>
+      <w:rFonts w:ascii="Courier New" w:eastAsia="Times New Roman" w:hAnsi="Courier New" w:cs="Courier New"/>
+      <w:sz w:val="20"/>
+      <w:szCs w:val="20"/>
+    </w:rPr>
+  </w:style>
+  <w:style w:type="character" w:styleId="TextodoEspaoReservado">
+    <w:name w:val="Placeholder Text"/>
+    <w:basedOn w:val="Fontepargpadro"/>
+    <w:uiPriority w:val="99"/>
+    <w:semiHidden/>
+    <w:rsid w:val="00BC62A0"/>
+    <w:rPr>
+      <w:color w:val="808080"/>
+    </w:rPr>
+  </w:style>
+  <w:style w:type="table" w:styleId="Tabelacomgrade">
+    <w:name w:val="Table Grid"/>
+    <w:basedOn w:val="Tabelanormal"/>
+    <w:uiPriority w:val="59"/>
+    <w:rsid w:val="00F71861"/>
+    <w:pPr>
+      <w:spacing w:after="0" w:line="240" w:lineRule="auto"/>
+    </w:pPr>
+    <w:tblPr>
+      <w:tblInd w:w="0" w:type="dxa"/>
+      <w:tblBorders>
+        <w:top w:val="single" w:sz="4" w:space="0" w:color="auto"/>
+        <w:left w:val="single" w:sz="4" w:space="0" w:color="auto"/>
+        <w:bottom w:val="single" w:sz="4" w:space="0" w:color="auto"/>
+        <w:right w:val="single" w:sz="4" w:space="0" w:color="auto"/>
+        <w:insideH w:val="single" w:sz="4" w:space="0" w:color="auto"/>
+        <w:insideV w:val="single" w:sz="4" w:space="0" w:color="auto"/>
+      </w:tblBorders>
+      <w:tblCellMar>
+        <w:top w:w="0" w:type="dxa"/>
+        <w:left w:w="108" w:type="dxa"/>
+        <w:bottom w:w="0" w:type="dxa"/>
+        <w:right w:w="108" w:type="dxa"/>
+      </w:tblCellMar>
+    </w:tblPr>
+  </w:style>
+  <w:style w:type="table" w:customStyle="1" w:styleId="GridTable3Accent1">
+    <w:name w:val="Grid Table 3 Accent 1"/>
+    <w:basedOn w:val="Tabelanormal"/>
+    <w:uiPriority w:val="48"/>
+    <w:rsid w:val="00DB548E"/>
+    <w:pPr>
+      <w:spacing w:after="0" w:line="240" w:lineRule="auto"/>
+    </w:pPr>
+    <w:tblPr>
+      <w:tblStyleRowBandSize w:val="1"/>
+      <w:tblStyleColBandSize w:val="1"/>
+      <w:tblInd w:w="0" w:type="dxa"/>
+      <w:tblBorders>
+        <w:top w:val="single" w:sz="4" w:space="0" w:color="95B3D7" w:themeColor="accent1" w:themeTint="99"/>
+        <w:left w:val="single" w:sz="4" w:space="0" w:color="95B3D7" w:themeColor="accent1" w:themeTint="99"/>
+        <w:bottom w:val="single" w:sz="4" w:space="0" w:color="95B3D7" w:themeColor="accent1" w:themeTint="99"/>
+        <w:right w:val="single" w:sz="4" w:space="0" w:color="95B3D7" w:themeColor="accent1" w:themeTint="99"/>
+        <w:insideH w:val="single" w:sz="4" w:space="0" w:color="95B3D7" w:themeColor="accent1" w:themeTint="99"/>
+        <w:insideV w:val="single" w:sz="4" w:space="0" w:color="95B3D7" w:themeColor="accent1" w:themeTint="99"/>
+      </w:tblBorders>
+      <w:tblCellMar>
+        <w:top w:w="0" w:type="dxa"/>
+        <w:left w:w="108" w:type="dxa"/>
+        <w:bottom w:w="0" w:type="dxa"/>
+        <w:right w:w="108" w:type="dxa"/>
+      </w:tblCellMar>
+    </w:tblPr>
+    <w:tblStylePr w:type="firstRow">
+      <w:rPr>
+        <w:b/>
+        <w:bCs/>
+      </w:rPr>
+      <w:tblPr/>
+      <w:tcPr>
+        <w:tcBorders>
+          <w:top w:val="nil"/>
+          <w:left w:val="nil"/>
+          <w:right w:val="nil"/>
+          <w:insideH w:val="nil"/>
+          <w:insideV w:val="nil"/>
+        </w:tcBorders>
+        <w:shd w:val="clear" w:color="auto" w:fill="FFFFFF" w:themeFill="background1"/>
+      </w:tcPr>
+    </w:tblStylePr>
+    <w:tblStylePr w:type="lastRow">
+      <w:rPr>
+        <w:b/>
+        <w:bCs/>
+      </w:rPr>
+      <w:tblPr/>
+      <w:tcPr>
+        <w:tcBorders>
+          <w:left w:val="nil"/>
+          <w:bottom w:val="nil"/>
+          <w:right w:val="nil"/>
+          <w:insideH w:val="nil"/>
+          <w:insideV w:val="nil"/>
+        </w:tcBorders>
+        <w:shd w:val="clear" w:color="auto" w:fill="FFFFFF" w:themeFill="background1"/>
+      </w:tcPr>
+    </w:tblStylePr>
+    <w:tblStylePr w:type="firstCol">
+      <w:pPr>
+        <w:jc w:val="right"/>
+      </w:pPr>
+      <w:rPr>
+        <w:i/>
+        <w:iCs/>
+      </w:rPr>
+      <w:tblPr/>
+      <w:tcPr>
+        <w:tcBorders>
+          <w:top w:val="nil"/>
+          <w:left w:val="nil"/>
+          <w:bottom w:val="nil"/>
+          <w:insideH w:val="nil"/>
+          <w:insideV w:val="nil"/>
+        </w:tcBorders>
+        <w:shd w:val="clear" w:color="auto" w:fill="FFFFFF" w:themeFill="background1"/>
+      </w:tcPr>
+    </w:tblStylePr>
+    <w:tblStylePr w:type="lastCol">
+      <w:rPr>
+        <w:i/>
+        <w:iCs/>
+      </w:rPr>
+      <w:tblPr/>
+      <w:tcPr>
+        <w:tcBorders>
+          <w:top w:val="nil"/>
+          <w:bottom w:val="nil"/>
+          <w:right w:val="nil"/>
+          <w:insideH w:val="nil"/>
+          <w:insideV w:val="nil"/>
+        </w:tcBorders>
+        <w:shd w:val="clear" w:color="auto" w:fill="FFFFFF" w:themeFill="background1"/>
+      </w:tcPr>
+    </w:tblStylePr>
+    <w:tblStylePr w:type="band1Vert">
+      <w:tblPr/>
+      <w:tcPr>
+        <w:shd w:val="clear" w:color="auto" w:fill="DBE5F1" w:themeFill="accent1" w:themeFillTint="33"/>
+      </w:tcPr>
+    </w:tblStylePr>
+    <w:tblStylePr w:type="band1Horz">
+      <w:tblPr/>
+      <w:tcPr>
+        <w:shd w:val="clear" w:color="auto" w:fill="DBE5F1" w:themeFill="accent1" w:themeFillTint="33"/>
+      </w:tcPr>
+    </w:tblStylePr>
+    <w:tblStylePr w:type="neCell">
+      <w:tblPr/>
+      <w:tcPr>
+        <w:tcBorders>
+          <w:bottom w:val="single" w:sz="4" w:space="0" w:color="95B3D7" w:themeColor="accent1" w:themeTint="99"/>
+        </w:tcBorders>
+      </w:tcPr>
+    </w:tblStylePr>
+    <w:tblStylePr w:type="nwCell">
+      <w:tblPr/>
+      <w:tcPr>
+        <w:tcBorders>
+          <w:bottom w:val="single" w:sz="4" w:space="0" w:color="95B3D7" w:themeColor="accent1" w:themeTint="99"/>
+        </w:tcBorders>
+      </w:tcPr>
+    </w:tblStylePr>
+    <w:tblStylePr w:type="seCell">
+      <w:tblPr/>
+      <w:tcPr>
+        <w:tcBorders>
+          <w:top w:val="single" w:sz="4" w:space="0" w:color="95B3D7" w:themeColor="accent1" w:themeTint="99"/>
+        </w:tcBorders>
+      </w:tcPr>
+    </w:tblStylePr>
+    <w:tblStylePr w:type="swCell">
+      <w:tblPr/>
+      <w:tcPr>
+        <w:tcBorders>
+          <w:top w:val="single" w:sz="4" w:space="0" w:color="95B3D7" w:themeColor="accent1" w:themeTint="99"/>
+        </w:tcBorders>
+      </w:tcPr>
+    </w:tblStylePr>
+  </w:style>
+  <w:style w:type="paragraph" w:styleId="Textodebalo">
+    <w:name w:val="Balloon Text"/>
+    <w:basedOn w:val="Normal"/>
+    <w:link w:val="TextodebaloChar"/>
+    <w:uiPriority w:val="99"/>
+    <w:semiHidden/>
+    <w:unhideWhenUsed/>
+    <w:rsid w:val="00B87FE8"/>
+    <w:pPr>
+      <w:spacing w:after="0" w:line="240" w:lineRule="auto"/>
+    </w:pPr>
+    <w:rPr>
+      <w:rFonts w:ascii="Tahoma" w:hAnsi="Tahoma" w:cs="Tahoma"/>
+      <w:sz w:val="16"/>
+      <w:szCs w:val="16"/>
+    </w:rPr>
+  </w:style>
+  <w:style w:type="character" w:customStyle="1" w:styleId="TextodebaloChar">
+    <w:name w:val="Texto de balão Char"/>
+    <w:basedOn w:val="Fontepargpadro"/>
+    <w:link w:val="Textodebalo"/>
+    <w:uiPriority w:val="99"/>
+    <w:semiHidden/>
+    <w:rsid w:val="00B87FE8"/>
+    <w:rPr>
+      <w:rFonts w:ascii="Tahoma" w:hAnsi="Tahoma" w:cs="Tahoma"/>
+      <w:sz w:val="16"/>
+      <w:szCs w:val="16"/>
+      <w:lang w:val="pt-BR"/>
+    </w:rPr>
   </w:style>
 </w:styles>
 </file>
@@ -8069,7 +9578,7 @@
 </file>
 
 <file path=customXml/itemProps1.xml><?xml version="1.0" encoding="utf-8"?>
-<ds:datastoreItem xmlns:ds="http://schemas.openxmlformats.org/officeDocument/2006/customXml" ds:itemID="{B73F6671-0D08-48FD-9D6A-38508B5D1655}">
+<ds:datastoreItem xmlns:ds="http://schemas.openxmlformats.org/officeDocument/2006/customXml" ds:itemID="{2DDA0C5F-A801-485D-9B9E-4D1A727A6A53}">
   <ds:schemaRefs>
     <ds:schemaRef ds:uri="http://schemas.openxmlformats.org/officeDocument/2006/bibliography"/>
   </ds:schemaRefs>

</xml_diff>